<commit_message>
scritte sezioni 4 e 5 dell'ITPD
</commit_message>
<xml_diff>
--- a/ITPD.docx
+++ b/ITPD.docx
@@ -1,6 +1,6 @@
 
 <file path=word/document.xml><?xml version="1.0" encoding="utf-8"?>
-<w:document xmlns:wpc="http://schemas.microsoft.com/office/word/2010/wordprocessingCanvas" xmlns:cx="http://schemas.microsoft.com/office/drawing/2014/chartex" xmlns:cx1="http://schemas.microsoft.com/office/drawing/2015/9/8/chartex" xmlns:cx2="http://schemas.microsoft.com/office/drawing/2015/10/21/chartex" xmlns:mc="http://schemas.openxmlformats.org/markup-compatibility/2006" xmlns:o="urn:schemas-microsoft-com:office:office" xmlns:r="http://schemas.openxmlformats.org/officeDocument/2006/relationships" xmlns:m="http://schemas.openxmlformats.org/officeDocument/2006/math" xmlns:v="urn:schemas-microsoft-com:vml" xmlns:wp14="http://schemas.microsoft.com/office/word/2010/wordprocessingDrawing" xmlns:wp="http://schemas.openxmlformats.org/drawingml/2006/wordprocessingDrawing" xmlns:w10="urn:schemas-microsoft-com:office:word" xmlns:w="http://schemas.openxmlformats.org/wordprocessingml/2006/main" xmlns:w14="http://schemas.microsoft.com/office/word/2010/wordml" xmlns:w15="http://schemas.microsoft.com/office/word/2012/wordml" xmlns:w16se="http://schemas.microsoft.com/office/word/2015/wordml/symex" xmlns:wpg="http://schemas.microsoft.com/office/word/2010/wordprocessingGroup" xmlns:wpi="http://schemas.microsoft.com/office/word/2010/wordprocessingInk" xmlns:wne="http://schemas.microsoft.com/office/word/2006/wordml" xmlns:wps="http://schemas.microsoft.com/office/word/2010/wordprocessingShape" mc:Ignorable="w14 w15 w16se wp14">
+<w:document xmlns:wpc="http://schemas.microsoft.com/office/word/2010/wordprocessingCanvas" xmlns:mc="http://schemas.openxmlformats.org/markup-compatibility/2006" xmlns:o="urn:schemas-microsoft-com:office:office" xmlns:r="http://schemas.openxmlformats.org/officeDocument/2006/relationships" xmlns:m="http://schemas.openxmlformats.org/officeDocument/2006/math" xmlns:v="urn:schemas-microsoft-com:vml" xmlns:wp14="http://schemas.microsoft.com/office/word/2010/wordprocessingDrawing" xmlns:wp="http://schemas.openxmlformats.org/drawingml/2006/wordprocessingDrawing" xmlns:w10="urn:schemas-microsoft-com:office:word" xmlns:w="http://schemas.openxmlformats.org/wordprocessingml/2006/main" xmlns:w14="http://schemas.microsoft.com/office/word/2010/wordml" xmlns:w15="http://schemas.microsoft.com/office/word/2012/wordml" xmlns:wpg="http://schemas.microsoft.com/office/word/2010/wordprocessingGroup" xmlns:wpi="http://schemas.microsoft.com/office/word/2010/wordprocessingInk" xmlns:wne="http://schemas.microsoft.com/office/word/2006/wordml" xmlns:wps="http://schemas.microsoft.com/office/word/2010/wordprocessingShape" mc:Ignorable="w14 w15 wp14">
   <w:body>
     <w:p>
       <w:pPr>
@@ -1015,10 +1015,8 @@
           <w:lang w:val="en-US"/>
         </w:rPr>
       </w:pPr>
-      <w:bookmarkStart w:id="1" w:name="_GoBack"/>
-      <w:bookmarkEnd w:id="1"/>
-    </w:p>
-    <w:bookmarkStart w:id="2" w:name="_Toc471329780" w:displacedByCustomXml="next"/>
+    </w:p>
+    <w:bookmarkStart w:id="1" w:name="_Toc471497784" w:displacedByCustomXml="next"/>
     <w:sdt>
       <w:sdtPr>
         <w:rPr>
@@ -1052,7 +1050,7 @@
             </w:rPr>
             <w:t>TABLE OF CONTENT</w:t>
           </w:r>
-          <w:bookmarkEnd w:id="2"/>
+          <w:bookmarkEnd w:id="1"/>
         </w:p>
         <w:p>
           <w:pPr>
@@ -1075,7 +1073,7 @@
           <w:r>
             <w:fldChar w:fldCharType="separate"/>
           </w:r>
-          <w:hyperlink w:anchor="_Toc471329780" w:history="1">
+          <w:hyperlink w:anchor="_Toc471497784" w:history="1">
             <w:r>
               <w:rPr>
                 <w:rStyle w:val="Collegamentoipertestuale"/>
@@ -1103,7 +1101,7 @@
                 <w:noProof/>
                 <w:webHidden/>
               </w:rPr>
-              <w:instrText xml:space="preserve"> PAGEREF _Toc471329780 \h </w:instrText>
+              <w:instrText xml:space="preserve"> PAGEREF _Toc471497784 \h </w:instrText>
             </w:r>
             <w:r>
               <w:rPr>
@@ -1146,7 +1144,7 @@
               <w:lang w:eastAsia="it-IT"/>
             </w:rPr>
           </w:pPr>
-          <w:hyperlink w:anchor="_Toc471329781" w:history="1">
+          <w:hyperlink w:anchor="_Toc471497785" w:history="1">
             <w:r>
               <w:rPr>
                 <w:rStyle w:val="Collegamentoipertestuale"/>
@@ -1174,183 +1172,7 @@
                 <w:noProof/>
                 <w:webHidden/>
               </w:rPr>
-              <w:instrText xml:space="preserve"> PAGEREF _Toc471329781 \h </w:instrText>
-            </w:r>
-            <w:r>
-              <w:rPr>
-                <w:noProof/>
-                <w:webHidden/>
-              </w:rPr>
-            </w:r>
-            <w:r>
-              <w:rPr>
-                <w:noProof/>
-                <w:webHidden/>
-              </w:rPr>
-              <w:fldChar w:fldCharType="separate"/>
-            </w:r>
-            <w:r>
-              <w:rPr>
-                <w:noProof/>
-                <w:webHidden/>
-              </w:rPr>
-              <w:t>4</w:t>
-            </w:r>
-            <w:r>
-              <w:rPr>
-                <w:noProof/>
-                <w:webHidden/>
-              </w:rPr>
-              <w:fldChar w:fldCharType="end"/>
-            </w:r>
-          </w:hyperlink>
-        </w:p>
-        <w:p>
-          <w:pPr>
-            <w:pStyle w:val="Sommario2"/>
-            <w:tabs>
-              <w:tab w:val="left" w:pos="880"/>
-              <w:tab w:val="right" w:leader="dot" w:pos="9628"/>
-            </w:tabs>
-            <w:rPr>
-              <w:rFonts w:eastAsiaTheme="minorEastAsia"/>
-              <w:noProof/>
-              <w:lang w:eastAsia="it-IT"/>
-            </w:rPr>
-          </w:pPr>
-          <w:hyperlink w:anchor="_Toc471329782" w:history="1">
-            <w:r>
-              <w:rPr>
-                <w:rStyle w:val="Collegamentoipertestuale"/>
-                <w:noProof/>
-                <w:lang w:val="en-US"/>
-              </w:rPr>
-              <w:t>1.1</w:t>
-            </w:r>
-            <w:r>
-              <w:rPr>
-                <w:rFonts w:eastAsiaTheme="minorEastAsia"/>
-                <w:noProof/>
-                <w:lang w:eastAsia="it-IT"/>
-              </w:rPr>
-              <w:t xml:space="preserve"> </w:t>
-            </w:r>
-            <w:r>
-              <w:rPr>
-                <w:rStyle w:val="Collegamentoipertestuale"/>
-                <w:noProof/>
-                <w:lang w:val="en-US"/>
-              </w:rPr>
-              <w:t>Revision History</w:t>
-            </w:r>
-            <w:r>
-              <w:rPr>
-                <w:noProof/>
-                <w:webHidden/>
-              </w:rPr>
-              <w:tab/>
-            </w:r>
-            <w:r>
-              <w:rPr>
-                <w:noProof/>
-                <w:webHidden/>
-              </w:rPr>
-              <w:fldChar w:fldCharType="begin"/>
-            </w:r>
-            <w:r>
-              <w:rPr>
-                <w:noProof/>
-                <w:webHidden/>
-              </w:rPr>
-              <w:instrText xml:space="preserve"> PAGEREF _Toc471329782 \h </w:instrText>
-            </w:r>
-            <w:r>
-              <w:rPr>
-                <w:noProof/>
-                <w:webHidden/>
-              </w:rPr>
-            </w:r>
-            <w:r>
-              <w:rPr>
-                <w:noProof/>
-                <w:webHidden/>
-              </w:rPr>
-              <w:fldChar w:fldCharType="separate"/>
-            </w:r>
-            <w:r>
-              <w:rPr>
-                <w:noProof/>
-                <w:webHidden/>
-              </w:rPr>
-              <w:t>4</w:t>
-            </w:r>
-            <w:r>
-              <w:rPr>
-                <w:noProof/>
-                <w:webHidden/>
-              </w:rPr>
-              <w:fldChar w:fldCharType="end"/>
-            </w:r>
-          </w:hyperlink>
-        </w:p>
-        <w:p>
-          <w:pPr>
-            <w:pStyle w:val="Sommario2"/>
-            <w:tabs>
-              <w:tab w:val="left" w:pos="880"/>
-              <w:tab w:val="right" w:leader="dot" w:pos="9628"/>
-            </w:tabs>
-            <w:rPr>
-              <w:rFonts w:eastAsiaTheme="minorEastAsia"/>
-              <w:noProof/>
-              <w:lang w:eastAsia="it-IT"/>
-            </w:rPr>
-          </w:pPr>
-          <w:hyperlink w:anchor="_Toc471329783" w:history="1">
-            <w:r>
-              <w:rPr>
-                <w:rStyle w:val="Collegamentoipertestuale"/>
-                <w:noProof/>
-                <w:lang w:val="en-US"/>
-              </w:rPr>
-              <w:t>1.2</w:t>
-            </w:r>
-            <w:r>
-              <w:rPr>
-                <w:rFonts w:eastAsiaTheme="minorEastAsia"/>
-                <w:noProof/>
-                <w:lang w:eastAsia="it-IT"/>
-              </w:rPr>
-              <w:t xml:space="preserve"> </w:t>
-            </w:r>
-            <w:r>
-              <w:rPr>
-                <w:rStyle w:val="Collegamentoipertestuale"/>
-                <w:noProof/>
-                <w:lang w:val="en-US"/>
-              </w:rPr>
-              <w:t>Purpose and Scope</w:t>
-            </w:r>
-            <w:r>
-              <w:rPr>
-                <w:noProof/>
-                <w:webHidden/>
-              </w:rPr>
-              <w:tab/>
-            </w:r>
-            <w:r>
-              <w:rPr>
-                <w:noProof/>
-                <w:webHidden/>
-              </w:rPr>
-              <w:fldChar w:fldCharType="begin"/>
-            </w:r>
-            <w:r>
-              <w:rPr>
-                <w:noProof/>
-                <w:webHidden/>
-              </w:rPr>
-              <w:instrText xml:space="preserve"> PAGEREF _Toc471329783 \h </w:instrText>
+              <w:instrText xml:space="preserve"> PAGEREF _Toc471497785 \h </w:instrText>
             </w:r>
             <w:r>
               <w:rPr>
@@ -1393,14 +1215,14 @@
               <w:lang w:eastAsia="it-IT"/>
             </w:rPr>
           </w:pPr>
-          <w:hyperlink w:anchor="_Toc471329784" w:history="1">
+          <w:hyperlink w:anchor="_Toc471497786" w:history="1">
             <w:r>
               <w:rPr>
                 <w:rStyle w:val="Collegamentoipertestuale"/>
                 <w:noProof/>
                 <w:lang w:val="en-US"/>
               </w:rPr>
-              <w:t>1.3 List of Definitions and Abbreviations</w:t>
+              <w:t>1.1 Revision History</w:t>
             </w:r>
             <w:r>
               <w:rPr>
@@ -1421,7 +1243,7 @@
                 <w:noProof/>
                 <w:webHidden/>
               </w:rPr>
-              <w:instrText xml:space="preserve"> PAGEREF _Toc471329784 \h </w:instrText>
+              <w:instrText xml:space="preserve"> PAGEREF _Toc471497786 \h </w:instrText>
             </w:r>
             <w:r>
               <w:rPr>
@@ -1464,13 +1286,155 @@
               <w:lang w:eastAsia="it-IT"/>
             </w:rPr>
           </w:pPr>
-          <w:hyperlink w:anchor="_Toc471329785" w:history="1">
+          <w:hyperlink w:anchor="_Toc471497787" w:history="1">
             <w:r>
               <w:rPr>
                 <w:rStyle w:val="Collegamentoipertestuale"/>
                 <w:noProof/>
                 <w:lang w:val="en-US"/>
               </w:rPr>
+              <w:t>1.2 Purpose and Scope</w:t>
+            </w:r>
+            <w:r>
+              <w:rPr>
+                <w:noProof/>
+                <w:webHidden/>
+              </w:rPr>
+              <w:tab/>
+            </w:r>
+            <w:r>
+              <w:rPr>
+                <w:noProof/>
+                <w:webHidden/>
+              </w:rPr>
+              <w:fldChar w:fldCharType="begin"/>
+            </w:r>
+            <w:r>
+              <w:rPr>
+                <w:noProof/>
+                <w:webHidden/>
+              </w:rPr>
+              <w:instrText xml:space="preserve"> PAGEREF _Toc471497787 \h </w:instrText>
+            </w:r>
+            <w:r>
+              <w:rPr>
+                <w:noProof/>
+                <w:webHidden/>
+              </w:rPr>
+            </w:r>
+            <w:r>
+              <w:rPr>
+                <w:noProof/>
+                <w:webHidden/>
+              </w:rPr>
+              <w:fldChar w:fldCharType="separate"/>
+            </w:r>
+            <w:r>
+              <w:rPr>
+                <w:noProof/>
+                <w:webHidden/>
+              </w:rPr>
+              <w:t>4</w:t>
+            </w:r>
+            <w:r>
+              <w:rPr>
+                <w:noProof/>
+                <w:webHidden/>
+              </w:rPr>
+              <w:fldChar w:fldCharType="end"/>
+            </w:r>
+          </w:hyperlink>
+        </w:p>
+        <w:p>
+          <w:pPr>
+            <w:pStyle w:val="Sommario2"/>
+            <w:tabs>
+              <w:tab w:val="right" w:leader="dot" w:pos="9628"/>
+            </w:tabs>
+            <w:rPr>
+              <w:rFonts w:eastAsiaTheme="minorEastAsia"/>
+              <w:noProof/>
+              <w:lang w:eastAsia="it-IT"/>
+            </w:rPr>
+          </w:pPr>
+          <w:hyperlink w:anchor="_Toc471497788" w:history="1">
+            <w:r>
+              <w:rPr>
+                <w:rStyle w:val="Collegamentoipertestuale"/>
+                <w:noProof/>
+                <w:lang w:val="en-US"/>
+              </w:rPr>
+              <w:t>1.3 List of Definitions and Abbreviations</w:t>
+            </w:r>
+            <w:r>
+              <w:rPr>
+                <w:noProof/>
+                <w:webHidden/>
+              </w:rPr>
+              <w:tab/>
+            </w:r>
+            <w:r>
+              <w:rPr>
+                <w:noProof/>
+                <w:webHidden/>
+              </w:rPr>
+              <w:fldChar w:fldCharType="begin"/>
+            </w:r>
+            <w:r>
+              <w:rPr>
+                <w:noProof/>
+                <w:webHidden/>
+              </w:rPr>
+              <w:instrText xml:space="preserve"> PAGEREF _Toc471497788 \h </w:instrText>
+            </w:r>
+            <w:r>
+              <w:rPr>
+                <w:noProof/>
+                <w:webHidden/>
+              </w:rPr>
+            </w:r>
+            <w:r>
+              <w:rPr>
+                <w:noProof/>
+                <w:webHidden/>
+              </w:rPr>
+              <w:fldChar w:fldCharType="separate"/>
+            </w:r>
+            <w:r>
+              <w:rPr>
+                <w:noProof/>
+                <w:webHidden/>
+              </w:rPr>
+              <w:t>4</w:t>
+            </w:r>
+            <w:r>
+              <w:rPr>
+                <w:noProof/>
+                <w:webHidden/>
+              </w:rPr>
+              <w:fldChar w:fldCharType="end"/>
+            </w:r>
+          </w:hyperlink>
+        </w:p>
+        <w:p>
+          <w:pPr>
+            <w:pStyle w:val="Sommario2"/>
+            <w:tabs>
+              <w:tab w:val="right" w:leader="dot" w:pos="9628"/>
+            </w:tabs>
+            <w:rPr>
+              <w:rFonts w:eastAsiaTheme="minorEastAsia"/>
+              <w:noProof/>
+              <w:lang w:eastAsia="it-IT"/>
+            </w:rPr>
+          </w:pPr>
+          <w:hyperlink w:anchor="_Toc471497789" w:history="1">
+            <w:r>
+              <w:rPr>
+                <w:rStyle w:val="Collegamentoipertestuale"/>
+                <w:noProof/>
+                <w:lang w:val="en-US"/>
+              </w:rPr>
               <w:t>1.4 List of Reference Documents</w:t>
             </w:r>
             <w:r>
@@ -1492,7 +1456,7 @@
                 <w:noProof/>
                 <w:webHidden/>
               </w:rPr>
-              <w:instrText xml:space="preserve"> PAGEREF _Toc471329785 \h </w:instrText>
+              <w:instrText xml:space="preserve"> PAGEREF _Toc471497789 \h </w:instrText>
             </w:r>
             <w:r>
               <w:rPr>
@@ -1535,7 +1499,7 @@
               <w:lang w:eastAsia="it-IT"/>
             </w:rPr>
           </w:pPr>
-          <w:hyperlink w:anchor="_Toc471329786" w:history="1">
+          <w:hyperlink w:anchor="_Toc471497790" w:history="1">
             <w:r>
               <w:rPr>
                 <w:rStyle w:val="Collegamentoipertestuale"/>
@@ -1563,7 +1527,7 @@
                 <w:noProof/>
                 <w:webHidden/>
               </w:rPr>
-              <w:instrText xml:space="preserve"> PAGEREF _Toc471329786 \h </w:instrText>
+              <w:instrText xml:space="preserve"> PAGEREF _Toc471497790 \h </w:instrText>
             </w:r>
             <w:r>
               <w:rPr>
@@ -1606,7 +1570,7 @@
               <w:lang w:eastAsia="it-IT"/>
             </w:rPr>
           </w:pPr>
-          <w:hyperlink w:anchor="_Toc471329787" w:history="1">
+          <w:hyperlink w:anchor="_Toc471497791" w:history="1">
             <w:r>
               <w:rPr>
                 <w:rStyle w:val="Collegamentoipertestuale"/>
@@ -1634,7 +1598,7 @@
                 <w:noProof/>
                 <w:webHidden/>
               </w:rPr>
-              <w:instrText xml:space="preserve"> PAGEREF _Toc471329787 \h </w:instrText>
+              <w:instrText xml:space="preserve"> PAGEREF _Toc471497791 \h </w:instrText>
             </w:r>
             <w:r>
               <w:rPr>
@@ -1677,7 +1641,7 @@
               <w:lang w:eastAsia="it-IT"/>
             </w:rPr>
           </w:pPr>
-          <w:hyperlink w:anchor="_Toc471329788" w:history="1">
+          <w:hyperlink w:anchor="_Toc471497792" w:history="1">
             <w:r>
               <w:rPr>
                 <w:rStyle w:val="Collegamentoipertestuale"/>
@@ -1705,7 +1669,7 @@
                 <w:noProof/>
                 <w:webHidden/>
               </w:rPr>
-              <w:instrText xml:space="preserve"> PAGEREF _Toc471329788 \h </w:instrText>
+              <w:instrText xml:space="preserve"> PAGEREF _Toc471497792 \h </w:instrText>
             </w:r>
             <w:r>
               <w:rPr>
@@ -1748,7 +1712,7 @@
               <w:lang w:eastAsia="it-IT"/>
             </w:rPr>
           </w:pPr>
-          <w:hyperlink w:anchor="_Toc471329789" w:history="1">
+          <w:hyperlink w:anchor="_Toc471497793" w:history="1">
             <w:r>
               <w:rPr>
                 <w:rStyle w:val="Collegamentoipertestuale"/>
@@ -1776,7 +1740,7 @@
                 <w:noProof/>
                 <w:webHidden/>
               </w:rPr>
-              <w:instrText xml:space="preserve"> PAGEREF _Toc471329789 \h </w:instrText>
+              <w:instrText xml:space="preserve"> PAGEREF _Toc471497793 \h </w:instrText>
             </w:r>
             <w:r>
               <w:rPr>
@@ -1819,7 +1783,7 @@
               <w:lang w:eastAsia="it-IT"/>
             </w:rPr>
           </w:pPr>
-          <w:hyperlink w:anchor="_Toc471329790" w:history="1">
+          <w:hyperlink w:anchor="_Toc471497794" w:history="1">
             <w:r>
               <w:rPr>
                 <w:rStyle w:val="Collegamentoipertestuale"/>
@@ -1847,7 +1811,7 @@
                 <w:noProof/>
                 <w:webHidden/>
               </w:rPr>
-              <w:instrText xml:space="preserve"> PAGEREF _Toc471329790 \h </w:instrText>
+              <w:instrText xml:space="preserve"> PAGEREF _Toc471497794 \h </w:instrText>
             </w:r>
             <w:r>
               <w:rPr>
@@ -1890,7 +1854,7 @@
               <w:lang w:eastAsia="it-IT"/>
             </w:rPr>
           </w:pPr>
-          <w:hyperlink w:anchor="_Toc471329791" w:history="1">
+          <w:hyperlink w:anchor="_Toc471497795" w:history="1">
             <w:r>
               <w:rPr>
                 <w:rStyle w:val="Collegamentoipertestuale"/>
@@ -1918,7 +1882,7 @@
                 <w:noProof/>
                 <w:webHidden/>
               </w:rPr>
-              <w:instrText xml:space="preserve"> PAGEREF _Toc471329791 \h </w:instrText>
+              <w:instrText xml:space="preserve"> PAGEREF _Toc471497795 \h </w:instrText>
             </w:r>
             <w:r>
               <w:rPr>
@@ -1961,7 +1925,7 @@
               <w:lang w:eastAsia="it-IT"/>
             </w:rPr>
           </w:pPr>
-          <w:hyperlink w:anchor="_Toc471329792" w:history="1">
+          <w:hyperlink w:anchor="_Toc471497796" w:history="1">
             <w:r>
               <w:rPr>
                 <w:rStyle w:val="Collegamentoipertestuale"/>
@@ -1989,7 +1953,7 @@
                 <w:noProof/>
                 <w:webHidden/>
               </w:rPr>
-              <w:instrText xml:space="preserve"> PAGEREF _Toc471329792 \h </w:instrText>
+              <w:instrText xml:space="preserve"> PAGEREF _Toc471497796 \h </w:instrText>
             </w:r>
             <w:r>
               <w:rPr>
@@ -2032,7 +1996,7 @@
               <w:lang w:eastAsia="it-IT"/>
             </w:rPr>
           </w:pPr>
-          <w:hyperlink w:anchor="_Toc471329793" w:history="1">
+          <w:hyperlink w:anchor="_Toc471497797" w:history="1">
             <w:r>
               <w:rPr>
                 <w:rStyle w:val="Collegamentoipertestuale"/>
@@ -2060,7 +2024,7 @@
                 <w:noProof/>
                 <w:webHidden/>
               </w:rPr>
-              <w:instrText xml:space="preserve"> PAGEREF _Toc471329793 \h </w:instrText>
+              <w:instrText xml:space="preserve"> PAGEREF _Toc471497797 \h </w:instrText>
             </w:r>
             <w:r>
               <w:rPr>
@@ -2103,7 +2067,7 @@
               <w:lang w:eastAsia="it-IT"/>
             </w:rPr>
           </w:pPr>
-          <w:hyperlink w:anchor="_Toc471329794" w:history="1">
+          <w:hyperlink w:anchor="_Toc471497798" w:history="1">
             <w:r>
               <w:rPr>
                 <w:rStyle w:val="Collegamentoipertestuale"/>
@@ -2131,7 +2095,7 @@
                 <w:noProof/>
                 <w:webHidden/>
               </w:rPr>
-              <w:instrText xml:space="preserve"> PAGEREF _Toc471329794 \h </w:instrText>
+              <w:instrText xml:space="preserve"> PAGEREF _Toc471497798 \h </w:instrText>
             </w:r>
             <w:r>
               <w:rPr>
@@ -2152,6 +2116,148 @@
                 <w:webHidden/>
               </w:rPr>
               <w:t>6</w:t>
+            </w:r>
+            <w:r>
+              <w:rPr>
+                <w:noProof/>
+                <w:webHidden/>
+              </w:rPr>
+              <w:fldChar w:fldCharType="end"/>
+            </w:r>
+          </w:hyperlink>
+        </w:p>
+        <w:p>
+          <w:pPr>
+            <w:pStyle w:val="Sommario2"/>
+            <w:tabs>
+              <w:tab w:val="right" w:leader="dot" w:pos="9628"/>
+            </w:tabs>
+            <w:rPr>
+              <w:rFonts w:eastAsiaTheme="minorEastAsia"/>
+              <w:noProof/>
+              <w:lang w:eastAsia="it-IT"/>
+            </w:rPr>
+          </w:pPr>
+          <w:hyperlink w:anchor="_Toc471497799" w:history="1">
+            <w:r>
+              <w:rPr>
+                <w:rStyle w:val="Collegamentoipertestuale"/>
+                <w:noProof/>
+                <w:lang w:val="en-US"/>
+              </w:rPr>
+              <w:t>4.1 Tools</w:t>
+            </w:r>
+            <w:r>
+              <w:rPr>
+                <w:noProof/>
+                <w:webHidden/>
+              </w:rPr>
+              <w:tab/>
+            </w:r>
+            <w:r>
+              <w:rPr>
+                <w:noProof/>
+                <w:webHidden/>
+              </w:rPr>
+              <w:fldChar w:fldCharType="begin"/>
+            </w:r>
+            <w:r>
+              <w:rPr>
+                <w:noProof/>
+                <w:webHidden/>
+              </w:rPr>
+              <w:instrText xml:space="preserve"> PAGEREF _Toc471497799 \h </w:instrText>
+            </w:r>
+            <w:r>
+              <w:rPr>
+                <w:noProof/>
+                <w:webHidden/>
+              </w:rPr>
+            </w:r>
+            <w:r>
+              <w:rPr>
+                <w:noProof/>
+                <w:webHidden/>
+              </w:rPr>
+              <w:fldChar w:fldCharType="separate"/>
+            </w:r>
+            <w:r>
+              <w:rPr>
+                <w:noProof/>
+                <w:webHidden/>
+              </w:rPr>
+              <w:t>6</w:t>
+            </w:r>
+            <w:r>
+              <w:rPr>
+                <w:noProof/>
+                <w:webHidden/>
+              </w:rPr>
+              <w:fldChar w:fldCharType="end"/>
+            </w:r>
+          </w:hyperlink>
+        </w:p>
+        <w:p>
+          <w:pPr>
+            <w:pStyle w:val="Sommario2"/>
+            <w:tabs>
+              <w:tab w:val="right" w:leader="dot" w:pos="9628"/>
+            </w:tabs>
+            <w:rPr>
+              <w:rFonts w:eastAsiaTheme="minorEastAsia"/>
+              <w:noProof/>
+              <w:lang w:eastAsia="it-IT"/>
+            </w:rPr>
+          </w:pPr>
+          <w:hyperlink w:anchor="_Toc471497800" w:history="1">
+            <w:r>
+              <w:rPr>
+                <w:rStyle w:val="Collegamentoipertestuale"/>
+                <w:noProof/>
+                <w:lang w:val="en-US"/>
+              </w:rPr>
+              <w:t>4.2 Test Equipment</w:t>
+            </w:r>
+            <w:r>
+              <w:rPr>
+                <w:noProof/>
+                <w:webHidden/>
+              </w:rPr>
+              <w:tab/>
+            </w:r>
+            <w:r>
+              <w:rPr>
+                <w:noProof/>
+                <w:webHidden/>
+              </w:rPr>
+              <w:fldChar w:fldCharType="begin"/>
+            </w:r>
+            <w:r>
+              <w:rPr>
+                <w:noProof/>
+                <w:webHidden/>
+              </w:rPr>
+              <w:instrText xml:space="preserve"> PAGEREF _Toc471497800 \h </w:instrText>
+            </w:r>
+            <w:r>
+              <w:rPr>
+                <w:noProof/>
+                <w:webHidden/>
+              </w:rPr>
+            </w:r>
+            <w:r>
+              <w:rPr>
+                <w:noProof/>
+                <w:webHidden/>
+              </w:rPr>
+              <w:fldChar w:fldCharType="separate"/>
+            </w:r>
+            <w:r>
+              <w:rPr>
+                <w:noProof/>
+                <w:webHidden/>
+              </w:rPr>
+              <w:t>7</w:t>
             </w:r>
             <w:r>
               <w:rPr>
@@ -2174,14 +2280,14 @@
               <w:lang w:eastAsia="it-IT"/>
             </w:rPr>
           </w:pPr>
-          <w:hyperlink w:anchor="_Toc471329795" w:history="1">
+          <w:hyperlink w:anchor="_Toc471497801" w:history="1">
             <w:r>
               <w:rPr>
                 <w:rStyle w:val="Collegamentoipertestuale"/>
                 <w:noProof/>
                 <w:lang w:val="en-US"/>
               </w:rPr>
-              <w:t>5 PROGRAM STUBS AND TEST DATA REQUIRED</w:t>
+              <w:t>5 PROGRAM STUBS AND TEST DATA</w:t>
             </w:r>
             <w:r>
               <w:rPr>
@@ -2202,7 +2308,7 @@
                 <w:noProof/>
                 <w:webHidden/>
               </w:rPr>
-              <w:instrText xml:space="preserve"> PAGEREF _Toc471329795 \h </w:instrText>
+              <w:instrText xml:space="preserve"> PAGEREF _Toc471497801 \h </w:instrText>
             </w:r>
             <w:r>
               <w:rPr>
@@ -2222,7 +2328,7 @@
                 <w:noProof/>
                 <w:webHidden/>
               </w:rPr>
-              <w:t>6</w:t>
+              <w:t>7</w:t>
             </w:r>
             <w:r>
               <w:rPr>
@@ -2245,13 +2351,226 @@
               <w:lang w:eastAsia="it-IT"/>
             </w:rPr>
           </w:pPr>
-          <w:hyperlink w:anchor="_Toc471329796" w:history="1">
+          <w:hyperlink w:anchor="_Toc471497802" w:history="1">
             <w:r>
               <w:rPr>
                 <w:rStyle w:val="Collegamentoipertestuale"/>
                 <w:noProof/>
                 <w:lang w:val="en-US"/>
               </w:rPr>
+              <w:t>REQUIRED</w:t>
+            </w:r>
+            <w:r>
+              <w:rPr>
+                <w:noProof/>
+                <w:webHidden/>
+              </w:rPr>
+              <w:tab/>
+            </w:r>
+            <w:r>
+              <w:rPr>
+                <w:noProof/>
+                <w:webHidden/>
+              </w:rPr>
+              <w:fldChar w:fldCharType="begin"/>
+            </w:r>
+            <w:r>
+              <w:rPr>
+                <w:noProof/>
+                <w:webHidden/>
+              </w:rPr>
+              <w:instrText xml:space="preserve"> PAGEREF _Toc471497802 \h </w:instrText>
+            </w:r>
+            <w:r>
+              <w:rPr>
+                <w:noProof/>
+                <w:webHidden/>
+              </w:rPr>
+            </w:r>
+            <w:r>
+              <w:rPr>
+                <w:noProof/>
+                <w:webHidden/>
+              </w:rPr>
+              <w:fldChar w:fldCharType="separate"/>
+            </w:r>
+            <w:r>
+              <w:rPr>
+                <w:noProof/>
+                <w:webHidden/>
+              </w:rPr>
+              <w:t>7</w:t>
+            </w:r>
+            <w:r>
+              <w:rPr>
+                <w:noProof/>
+                <w:webHidden/>
+              </w:rPr>
+              <w:fldChar w:fldCharType="end"/>
+            </w:r>
+          </w:hyperlink>
+        </w:p>
+        <w:p>
+          <w:pPr>
+            <w:pStyle w:val="Sommario2"/>
+            <w:tabs>
+              <w:tab w:val="right" w:leader="dot" w:pos="9628"/>
+            </w:tabs>
+            <w:rPr>
+              <w:rFonts w:eastAsiaTheme="minorEastAsia"/>
+              <w:noProof/>
+              <w:lang w:eastAsia="it-IT"/>
+            </w:rPr>
+          </w:pPr>
+          <w:hyperlink w:anchor="_Toc471497803" w:history="1">
+            <w:r>
+              <w:rPr>
+                <w:rStyle w:val="Collegamentoipertestuale"/>
+                <w:noProof/>
+                <w:lang w:val="en-US"/>
+              </w:rPr>
+              <w:t>5.1 Program Stubs and Drivers</w:t>
+            </w:r>
+            <w:r>
+              <w:rPr>
+                <w:noProof/>
+                <w:webHidden/>
+              </w:rPr>
+              <w:tab/>
+            </w:r>
+            <w:r>
+              <w:rPr>
+                <w:noProof/>
+                <w:webHidden/>
+              </w:rPr>
+              <w:fldChar w:fldCharType="begin"/>
+            </w:r>
+            <w:r>
+              <w:rPr>
+                <w:noProof/>
+                <w:webHidden/>
+              </w:rPr>
+              <w:instrText xml:space="preserve"> PAGEREF _Toc471497803 \h </w:instrText>
+            </w:r>
+            <w:r>
+              <w:rPr>
+                <w:noProof/>
+                <w:webHidden/>
+              </w:rPr>
+            </w:r>
+            <w:r>
+              <w:rPr>
+                <w:noProof/>
+                <w:webHidden/>
+              </w:rPr>
+              <w:fldChar w:fldCharType="separate"/>
+            </w:r>
+            <w:r>
+              <w:rPr>
+                <w:noProof/>
+                <w:webHidden/>
+              </w:rPr>
+              <w:t>7</w:t>
+            </w:r>
+            <w:r>
+              <w:rPr>
+                <w:noProof/>
+                <w:webHidden/>
+              </w:rPr>
+              <w:fldChar w:fldCharType="end"/>
+            </w:r>
+          </w:hyperlink>
+        </w:p>
+        <w:p>
+          <w:pPr>
+            <w:pStyle w:val="Sommario2"/>
+            <w:tabs>
+              <w:tab w:val="right" w:leader="dot" w:pos="9628"/>
+            </w:tabs>
+            <w:rPr>
+              <w:rFonts w:eastAsiaTheme="minorEastAsia"/>
+              <w:noProof/>
+              <w:lang w:eastAsia="it-IT"/>
+            </w:rPr>
+          </w:pPr>
+          <w:hyperlink w:anchor="_Toc471497804" w:history="1">
+            <w:r>
+              <w:rPr>
+                <w:rStyle w:val="Collegamentoipertestuale"/>
+                <w:noProof/>
+                <w:lang w:val="en-US"/>
+              </w:rPr>
+              <w:t>5.2 Test Data</w:t>
+            </w:r>
+            <w:r>
+              <w:rPr>
+                <w:noProof/>
+                <w:webHidden/>
+              </w:rPr>
+              <w:tab/>
+            </w:r>
+            <w:r>
+              <w:rPr>
+                <w:noProof/>
+                <w:webHidden/>
+              </w:rPr>
+              <w:fldChar w:fldCharType="begin"/>
+            </w:r>
+            <w:r>
+              <w:rPr>
+                <w:noProof/>
+                <w:webHidden/>
+              </w:rPr>
+              <w:instrText xml:space="preserve"> PAGEREF _Toc471497804 \h </w:instrText>
+            </w:r>
+            <w:r>
+              <w:rPr>
+                <w:noProof/>
+                <w:webHidden/>
+              </w:rPr>
+            </w:r>
+            <w:r>
+              <w:rPr>
+                <w:noProof/>
+                <w:webHidden/>
+              </w:rPr>
+              <w:fldChar w:fldCharType="separate"/>
+            </w:r>
+            <w:r>
+              <w:rPr>
+                <w:noProof/>
+                <w:webHidden/>
+              </w:rPr>
+              <w:t>8</w:t>
+            </w:r>
+            <w:r>
+              <w:rPr>
+                <w:noProof/>
+                <w:webHidden/>
+              </w:rPr>
+              <w:fldChar w:fldCharType="end"/>
+            </w:r>
+          </w:hyperlink>
+        </w:p>
+        <w:p>
+          <w:pPr>
+            <w:pStyle w:val="Sommario1"/>
+            <w:tabs>
+              <w:tab w:val="right" w:leader="dot" w:pos="9628"/>
+            </w:tabs>
+            <w:rPr>
+              <w:rFonts w:eastAsiaTheme="minorEastAsia"/>
+              <w:noProof/>
+              <w:lang w:eastAsia="it-IT"/>
+            </w:rPr>
+          </w:pPr>
+          <w:hyperlink w:anchor="_Toc471497805" w:history="1">
+            <w:r>
+              <w:rPr>
+                <w:rStyle w:val="Collegamentoipertestuale"/>
+                <w:noProof/>
+                <w:lang w:val="en-US"/>
+              </w:rPr>
               <w:t>6 EFFORT SPENT</w:t>
             </w:r>
             <w:r>
@@ -2273,7 +2592,7 @@
                 <w:noProof/>
                 <w:webHidden/>
               </w:rPr>
-              <w:instrText xml:space="preserve"> PAGEREF _Toc471329796 \h </w:instrText>
+              <w:instrText xml:space="preserve"> PAGEREF _Toc471497805 \h </w:instrText>
             </w:r>
             <w:r>
               <w:rPr>
@@ -2293,7 +2612,7 @@
                 <w:noProof/>
                 <w:webHidden/>
               </w:rPr>
-              <w:t>6</w:t>
+              <w:t>8</w:t>
             </w:r>
             <w:r>
               <w:rPr>
@@ -2353,7 +2672,7 @@
           <w:lang w:val="en-US"/>
         </w:rPr>
       </w:pPr>
-      <w:bookmarkStart w:id="3" w:name="_Toc471329781"/>
+      <w:bookmarkStart w:id="2" w:name="_Toc471497785"/>
       <w:r>
         <w:rPr>
           <w:lang w:val="en-US"/>
@@ -2361,6 +2680,8 @@
         <w:lastRenderedPageBreak/>
         <w:t xml:space="preserve">1 </w:t>
       </w:r>
+      <w:bookmarkStart w:id="3" w:name="_GoBack"/>
+      <w:bookmarkEnd w:id="3"/>
       <w:r>
         <w:rPr>
           <w:lang w:val="en-US"/>
@@ -2368,21 +2689,23 @@
         <w:t>INTRODUCTION</w:t>
       </w:r>
       <w:bookmarkEnd w:id="0"/>
-      <w:bookmarkEnd w:id="3"/>
+      <w:bookmarkEnd w:id="2"/>
     </w:p>
     <w:p>
       <w:pPr>
         <w:pStyle w:val="Titolo2"/>
-        <w:numPr>
-          <w:ilvl w:val="1"/>
-          <w:numId w:val="10"/>
-        </w:numPr>
         <w:rPr>
           <w:lang w:val="en-US"/>
         </w:rPr>
       </w:pPr>
       <w:bookmarkStart w:id="4" w:name="_Toc471313812"/>
-      <w:bookmarkStart w:id="5" w:name="_Toc471329782"/>
+      <w:bookmarkStart w:id="5" w:name="_Toc471497786"/>
+      <w:r>
+        <w:rPr>
+          <w:lang w:val="en-US"/>
+        </w:rPr>
+        <w:t xml:space="preserve">1.1 </w:t>
+      </w:r>
       <w:r>
         <w:rPr>
           <w:lang w:val="en-US"/>
@@ -2557,16 +2880,18 @@
     <w:p>
       <w:pPr>
         <w:pStyle w:val="Titolo2"/>
-        <w:numPr>
-          <w:ilvl w:val="1"/>
-          <w:numId w:val="10"/>
-        </w:numPr>
         <w:rPr>
           <w:lang w:val="en-US"/>
         </w:rPr>
       </w:pPr>
       <w:bookmarkStart w:id="6" w:name="_Toc471313813"/>
-      <w:bookmarkStart w:id="7" w:name="_Toc471329783"/>
+      <w:bookmarkStart w:id="7" w:name="_Toc471497787"/>
+      <w:r>
+        <w:rPr>
+          <w:lang w:val="en-US"/>
+        </w:rPr>
+        <w:t xml:space="preserve">1.2 </w:t>
+      </w:r>
       <w:r>
         <w:rPr>
           <w:lang w:val="en-US"/>
@@ -2613,19 +2938,7 @@
         <w:rPr>
           <w:lang w:val="en-US"/>
         </w:rPr>
-        <w:t xml:space="preserve">This testing is necessary in order to avoid unexpected behavior of the system and guarantee </w:t>
-      </w:r>
-      <w:r>
-        <w:rPr>
-          <w:lang w:val="en-US"/>
-        </w:rPr>
-        <w:t>its</w:t>
-      </w:r>
-      <w:r>
-        <w:rPr>
-          <w:lang w:val="en-US"/>
-        </w:rPr>
-        <w:t xml:space="preserve"> ability to fulfill all the requirements. </w:t>
+        <w:t xml:space="preserve">This testing is necessary in order to avoid unexpected behavior of the system and guarantee its ability to fulfill all the requirements. </w:t>
       </w:r>
     </w:p>
     <w:p>
@@ -2747,19 +3060,7 @@
         <w:rPr>
           <w:lang w:val="en-US"/>
         </w:rPr>
-        <w:t xml:space="preserve"> will be employed during the testing activities and description of the environment for the </w:t>
-      </w:r>
-      <w:r>
-        <w:rPr>
-          <w:lang w:val="en-US"/>
-        </w:rPr>
-        <w:t>test</w:t>
-      </w:r>
-      <w:r>
-        <w:rPr>
-          <w:lang w:val="en-US"/>
-        </w:rPr>
-        <w:t xml:space="preserve"> execution</w:t>
+        <w:t xml:space="preserve"> will be employed during the testing activities and description of the environment for the test execution</w:t>
       </w:r>
       <w:r>
         <w:rPr>
@@ -2800,7 +3101,7 @@
         </w:rPr>
       </w:pPr>
       <w:bookmarkStart w:id="8" w:name="_Toc471313814"/>
-      <w:bookmarkStart w:id="9" w:name="_Toc471329784"/>
+      <w:bookmarkStart w:id="9" w:name="_Toc471497788"/>
       <w:r>
         <w:rPr>
           <w:lang w:val="en-US"/>
@@ -3165,7 +3466,7 @@
           <w:lang w:val="en-US"/>
         </w:rPr>
       </w:pPr>
-      <w:bookmarkStart w:id="11" w:name="_Toc471329785"/>
+      <w:bookmarkStart w:id="11" w:name="_Toc471497789"/>
       <w:r>
         <w:rPr>
           <w:lang w:val="en-US"/>
@@ -3259,7 +3560,7 @@
         </w:rPr>
       </w:pPr>
       <w:bookmarkStart w:id="12" w:name="_Toc471313816"/>
-      <w:bookmarkStart w:id="13" w:name="_Toc471329786"/>
+      <w:bookmarkStart w:id="13" w:name="_Toc471497790"/>
       <w:r>
         <w:rPr>
           <w:lang w:val="en-US"/>
@@ -3277,7 +3578,7 @@
         </w:rPr>
       </w:pPr>
       <w:bookmarkStart w:id="14" w:name="_Toc471313817"/>
-      <w:bookmarkStart w:id="15" w:name="_Toc471329787"/>
+      <w:bookmarkStart w:id="15" w:name="_Toc471497791"/>
       <w:r>
         <w:rPr>
           <w:lang w:val="en-US"/>
@@ -3362,7 +3663,7 @@
         </w:rPr>
       </w:pPr>
       <w:bookmarkStart w:id="16" w:name="_Toc471313818"/>
-      <w:bookmarkStart w:id="17" w:name="_Toc471329788"/>
+      <w:bookmarkStart w:id="17" w:name="_Toc471497792"/>
       <w:r>
         <w:rPr>
           <w:lang w:val="en-US"/>
@@ -3641,7 +3942,7 @@
         </w:rPr>
       </w:pPr>
       <w:bookmarkStart w:id="18" w:name="_Toc471313819"/>
-      <w:bookmarkStart w:id="19" w:name="_Toc471329789"/>
+      <w:bookmarkStart w:id="19" w:name="_Toc471497793"/>
       <w:r>
         <w:rPr>
           <w:lang w:val="en-US"/>
@@ -3685,19 +3986,85 @@
         <w:rPr>
           <w:lang w:val="en-US"/>
         </w:rPr>
-        <w:t xml:space="preserve"> We will need only one stub of the Main System component</w:t>
-      </w:r>
-      <w:r>
-        <w:rPr>
-          <w:lang w:val="en-US"/>
-        </w:rPr>
-        <w:t xml:space="preserve"> to be used during User App sub</w:t>
-      </w:r>
-      <w:r>
-        <w:rPr>
-          <w:lang w:val="en-US"/>
-        </w:rPr>
-        <w:t>system testing since some of the functionalities of the User App involve strongly some subcomponents of the Main System.</w:t>
+        <w:t xml:space="preserve"> We will need only one stub of the </w:t>
+      </w:r>
+      <w:r>
+        <w:rPr>
+          <w:lang w:val="en-US"/>
+        </w:rPr>
+        <w:t>User App</w:t>
+      </w:r>
+      <w:r>
+        <w:rPr>
+          <w:lang w:val="en-US"/>
+        </w:rPr>
+        <w:t xml:space="preserve"> component</w:t>
+      </w:r>
+      <w:r>
+        <w:rPr>
+          <w:lang w:val="en-US"/>
+        </w:rPr>
+        <w:t xml:space="preserve"> to </w:t>
+      </w:r>
+      <w:proofErr w:type="gramStart"/>
+      <w:r>
+        <w:rPr>
+          <w:lang w:val="en-US"/>
+        </w:rPr>
+        <w:t>be used</w:t>
+      </w:r>
+      <w:proofErr w:type="gramEnd"/>
+      <w:r>
+        <w:rPr>
+          <w:lang w:val="en-US"/>
+        </w:rPr>
+        <w:t xml:space="preserve"> during </w:t>
+      </w:r>
+      <w:r>
+        <w:rPr>
+          <w:lang w:val="en-US"/>
+        </w:rPr>
+        <w:t>Main System</w:t>
+      </w:r>
+      <w:r>
+        <w:rPr>
+          <w:lang w:val="en-US"/>
+        </w:rPr>
+        <w:t xml:space="preserve"> sub</w:t>
+      </w:r>
+      <w:r>
+        <w:rPr>
+          <w:lang w:val="en-US"/>
+        </w:rPr>
+        <w:t xml:space="preserve">system testing. This stub </w:t>
+      </w:r>
+      <w:proofErr w:type="gramStart"/>
+      <w:r>
+        <w:rPr>
+          <w:lang w:val="en-US"/>
+        </w:rPr>
+        <w:t>will be called</w:t>
+      </w:r>
+      <w:proofErr w:type="gramEnd"/>
+      <w:r>
+        <w:rPr>
+          <w:lang w:val="en-US"/>
+        </w:rPr>
+        <w:t xml:space="preserve"> by the Main System to mock the behavior of the user app since this will be implemented later than the core system. The reason for this choice </w:t>
+      </w:r>
+      <w:proofErr w:type="gramStart"/>
+      <w:r>
+        <w:rPr>
+          <w:lang w:val="en-US"/>
+        </w:rPr>
+        <w:t>will be explained</w:t>
+      </w:r>
+      <w:proofErr w:type="gramEnd"/>
+      <w:r>
+        <w:rPr>
+          <w:lang w:val="en-US"/>
+        </w:rPr>
+        <w:t xml:space="preserve"> better in the section 5 of this document.</w:t>
       </w:r>
     </w:p>
     <w:p>
@@ -3708,7 +4075,7 @@
         </w:rPr>
       </w:pPr>
       <w:bookmarkStart w:id="20" w:name="_Toc471313820"/>
-      <w:bookmarkStart w:id="21" w:name="_Toc471329790"/>
+      <w:bookmarkStart w:id="21" w:name="_Toc471497794"/>
       <w:r>
         <w:rPr>
           <w:lang w:val="en-US"/>
@@ -3726,7 +4093,7 @@
         </w:rPr>
       </w:pPr>
       <w:bookmarkStart w:id="22" w:name="_Toc471313821"/>
-      <w:bookmarkStart w:id="23" w:name="_Toc471329791"/>
+      <w:bookmarkStart w:id="23" w:name="_Toc471497795"/>
       <w:r>
         <w:rPr>
           <w:lang w:val="en-US"/>
@@ -3744,7 +4111,7 @@
         </w:rPr>
       </w:pPr>
       <w:bookmarkStart w:id="24" w:name="_Toc471313822"/>
-      <w:bookmarkStart w:id="25" w:name="_Toc471329792"/>
+      <w:bookmarkStart w:id="25" w:name="_Toc471497796"/>
       <w:r>
         <w:rPr>
           <w:lang w:val="en-US"/>
@@ -3762,7 +4129,7 @@
         </w:rPr>
       </w:pPr>
       <w:bookmarkStart w:id="26" w:name="_Toc471313823"/>
-      <w:bookmarkStart w:id="27" w:name="_Toc471329793"/>
+      <w:bookmarkStart w:id="27" w:name="_Toc471497797"/>
       <w:r>
         <w:rPr>
           <w:lang w:val="en-US"/>
@@ -3786,7 +4153,7 @@
         </w:rPr>
       </w:pPr>
       <w:bookmarkStart w:id="28" w:name="_Toc471313824"/>
-      <w:bookmarkStart w:id="29" w:name="_Toc471329794"/>
+      <w:bookmarkStart w:id="29" w:name="_Toc471497798"/>
       <w:r>
         <w:rPr>
           <w:lang w:val="en-US"/>
@@ -3798,21 +4165,514 @@
     </w:p>
     <w:p>
       <w:pPr>
+        <w:pStyle w:val="Titolo2"/>
+        <w:rPr>
+          <w:lang w:val="en-US"/>
+        </w:rPr>
+      </w:pPr>
+      <w:bookmarkStart w:id="30" w:name="_Toc471497799"/>
+      <w:r>
+        <w:rPr>
+          <w:lang w:val="en-US"/>
+        </w:rPr>
+        <w:t>4.1 Tools</w:t>
+      </w:r>
+      <w:bookmarkEnd w:id="30"/>
+    </w:p>
+    <w:p>
+      <w:pPr>
+        <w:rPr>
+          <w:lang w:val="en-US"/>
+        </w:rPr>
+      </w:pPr>
+      <w:r>
+        <w:rPr>
+          <w:lang w:val="en-US"/>
+        </w:rPr>
+        <w:t>Following the bottom-up approach, we will use different frameworks to test all the components in each phase of testing.</w:t>
+      </w:r>
+    </w:p>
+    <w:p>
+      <w:pPr>
+        <w:pStyle w:val="Paragrafoelenco"/>
+        <w:numPr>
+          <w:ilvl w:val="0"/>
+          <w:numId w:val="6"/>
+        </w:numPr>
+        <w:rPr>
+          <w:lang w:val="en-US"/>
+        </w:rPr>
+      </w:pPr>
+      <w:r>
+        <w:rPr>
+          <w:lang w:val="en-US"/>
+        </w:rPr>
+        <w:t>Manual testing: necessary to verify immediately the correctness of the code and very useful to identify the test data need for the next testing;</w:t>
+      </w:r>
+    </w:p>
+    <w:p>
+      <w:pPr>
+        <w:pStyle w:val="Paragrafoelenco"/>
+        <w:numPr>
+          <w:ilvl w:val="0"/>
+          <w:numId w:val="6"/>
+        </w:numPr>
+        <w:rPr>
+          <w:lang w:val="en-US"/>
+        </w:rPr>
+      </w:pPr>
+      <w:r>
+        <w:rPr>
+          <w:lang w:val="en-US"/>
+        </w:rPr>
+        <w:t xml:space="preserve">JUnit: this component </w:t>
+      </w:r>
+      <w:proofErr w:type="gramStart"/>
+      <w:r>
+        <w:rPr>
+          <w:lang w:val="en-US"/>
+        </w:rPr>
+        <w:t>was designed</w:t>
+      </w:r>
+      <w:proofErr w:type="gramEnd"/>
+      <w:r>
+        <w:rPr>
+          <w:lang w:val="en-US"/>
+        </w:rPr>
+        <w:t xml:space="preserve"> mainly for unit testing and we will use it at the end of the implementation of each component to ensure that all the methods are consistent and logically correct. It allows to discover implementation errors, unhandled exceptions and also interaction with other components</w:t>
+      </w:r>
+    </w:p>
+    <w:p>
+      <w:pPr>
+        <w:pStyle w:val="Paragrafoelenco"/>
+        <w:numPr>
+          <w:ilvl w:val="0"/>
+          <w:numId w:val="6"/>
+        </w:numPr>
+        <w:rPr>
+          <w:lang w:val="en-US"/>
+        </w:rPr>
+      </w:pPr>
+      <w:proofErr w:type="spellStart"/>
+      <w:r>
+        <w:rPr>
+          <w:lang w:val="en-US"/>
+        </w:rPr>
+        <w:lastRenderedPageBreak/>
+        <w:t>Arquillian</w:t>
+      </w:r>
+      <w:proofErr w:type="spellEnd"/>
+      <w:r>
+        <w:rPr>
+          <w:lang w:val="en-US"/>
+        </w:rPr>
+        <w:t>: this component</w:t>
+      </w:r>
+      <w:r>
+        <w:rPr>
+          <w:lang w:val="en-US"/>
+        </w:rPr>
+        <w:t xml:space="preserve"> was designed mainly for integration testing and</w:t>
+      </w:r>
+      <w:r>
+        <w:rPr>
+          <w:lang w:val="en-US"/>
+        </w:rPr>
+        <w:t xml:space="preserve"> allows to try test cases against a container and allows to check if the surroundings if it work in an appropriate way. It is also useful </w:t>
+      </w:r>
+      <w:proofErr w:type="gramStart"/>
+      <w:r>
+        <w:rPr>
+          <w:lang w:val="en-US"/>
+        </w:rPr>
+        <w:t>for dependency injection check</w:t>
+      </w:r>
+      <w:r>
+        <w:rPr>
+          <w:lang w:val="en-US"/>
+        </w:rPr>
+        <w:t xml:space="preserve"> and to verify if the components integrate with each other in the planned way</w:t>
+      </w:r>
+      <w:proofErr w:type="gramEnd"/>
+      <w:r>
+        <w:rPr>
+          <w:lang w:val="en-US"/>
+        </w:rPr>
+        <w:t>.</w:t>
+      </w:r>
+    </w:p>
+    <w:p>
+      <w:pPr>
+        <w:pStyle w:val="Titolo2"/>
+        <w:rPr>
+          <w:lang w:val="en-US"/>
+        </w:rPr>
+      </w:pPr>
+      <w:bookmarkStart w:id="31" w:name="_Toc471497800"/>
+      <w:r>
+        <w:rPr>
+          <w:lang w:val="en-US"/>
+        </w:rPr>
+        <w:t>4.2 Test Equipment</w:t>
+      </w:r>
+      <w:bookmarkEnd w:id="31"/>
+    </w:p>
+    <w:p>
+      <w:pPr>
+        <w:rPr>
+          <w:lang w:val="en-US"/>
+        </w:rPr>
+      </w:pPr>
+      <w:r>
+        <w:rPr>
+          <w:lang w:val="en-US"/>
+        </w:rPr>
+        <w:t xml:space="preserve">All the testing activities have to </w:t>
+      </w:r>
+      <w:proofErr w:type="gramStart"/>
+      <w:r>
+        <w:rPr>
+          <w:lang w:val="en-US"/>
+        </w:rPr>
+        <w:t>be performed</w:t>
+      </w:r>
+      <w:proofErr w:type="gramEnd"/>
+      <w:r>
+        <w:rPr>
+          <w:lang w:val="en-US"/>
+        </w:rPr>
+        <w:t xml:space="preserve"> in a dedicated environme</w:t>
+      </w:r>
+      <w:r>
+        <w:rPr>
+          <w:lang w:val="en-US"/>
+        </w:rPr>
+        <w:t>nt, for this reason we need proper equipment to perform it.</w:t>
+      </w:r>
+    </w:p>
+    <w:p>
+      <w:pPr>
+        <w:rPr>
+          <w:lang w:val="en-US"/>
+        </w:rPr>
+      </w:pPr>
+      <w:r>
+        <w:rPr>
+          <w:lang w:val="en-US"/>
+        </w:rPr>
+        <w:t>On front-end side, we need:</w:t>
+      </w:r>
+    </w:p>
+    <w:p>
+      <w:pPr>
+        <w:pStyle w:val="Paragrafoelenco"/>
+        <w:numPr>
+          <w:ilvl w:val="0"/>
+          <w:numId w:val="14"/>
+        </w:numPr>
+        <w:rPr>
+          <w:lang w:val="en-US"/>
+        </w:rPr>
+      </w:pPr>
+      <w:r>
+        <w:rPr>
+          <w:lang w:val="en-US"/>
+        </w:rPr>
+        <w:t>At least 2 Android smartphone with at least Android 5.0 Lollipop installed;</w:t>
+      </w:r>
+    </w:p>
+    <w:p>
+      <w:pPr>
+        <w:pStyle w:val="Paragrafoelenco"/>
+        <w:numPr>
+          <w:ilvl w:val="0"/>
+          <w:numId w:val="14"/>
+        </w:numPr>
+        <w:rPr>
+          <w:lang w:val="en-US"/>
+        </w:rPr>
+      </w:pPr>
+      <w:r>
+        <w:rPr>
+          <w:lang w:val="en-US"/>
+        </w:rPr>
+        <w:t>At least 2 Android tablets with at least Android 5.0 Lollipop installed;</w:t>
+      </w:r>
+    </w:p>
+    <w:p>
+      <w:pPr>
+        <w:pStyle w:val="Paragrafoelenco"/>
+        <w:numPr>
+          <w:ilvl w:val="0"/>
+          <w:numId w:val="14"/>
+        </w:numPr>
+        <w:rPr>
+          <w:lang w:val="en-US"/>
+        </w:rPr>
+      </w:pPr>
+      <w:r>
+        <w:rPr>
+          <w:lang w:val="en-US"/>
+        </w:rPr>
+        <w:t>At</w:t>
+      </w:r>
+      <w:r>
+        <w:rPr>
+          <w:lang w:val="en-US"/>
+        </w:rPr>
+        <w:t xml:space="preserve"> least 2 iPhones of each member of the family with the latest possible software installed;</w:t>
+      </w:r>
+    </w:p>
+    <w:p>
+      <w:pPr>
+        <w:pStyle w:val="Paragrafoelenco"/>
+        <w:numPr>
+          <w:ilvl w:val="0"/>
+          <w:numId w:val="14"/>
+        </w:numPr>
+        <w:rPr>
+          <w:lang w:val="en-US"/>
+        </w:rPr>
+      </w:pPr>
+      <w:r>
+        <w:rPr>
+          <w:lang w:val="en-US"/>
+        </w:rPr>
+        <w:t xml:space="preserve">At least </w:t>
+      </w:r>
+      <w:proofErr w:type="gramStart"/>
+      <w:r>
+        <w:rPr>
+          <w:lang w:val="en-US"/>
+        </w:rPr>
+        <w:t>2</w:t>
+      </w:r>
+      <w:proofErr w:type="gramEnd"/>
+      <w:r>
+        <w:rPr>
+          <w:lang w:val="en-US"/>
+        </w:rPr>
+        <w:t xml:space="preserve"> iPads </w:t>
+      </w:r>
+      <w:r>
+        <w:rPr>
+          <w:lang w:val="en-US"/>
+        </w:rPr>
+        <w:t>of each member of the family with the lat</w:t>
+      </w:r>
+      <w:r>
+        <w:rPr>
+          <w:lang w:val="en-US"/>
+        </w:rPr>
+        <w:t>est possible software installed.</w:t>
+      </w:r>
+    </w:p>
+    <w:p>
+      <w:pPr>
+        <w:rPr>
+          <w:lang w:val="en-US"/>
+        </w:rPr>
+      </w:pPr>
+      <w:r>
+        <w:rPr>
+          <w:lang w:val="en-US"/>
+        </w:rPr>
+        <w:t xml:space="preserve">We need at least two items of each mobile device in order to test requests for resources that have been reserved by another client to check how to system manages an invalid request (verified also inserting the correct input test data). </w:t>
+      </w:r>
+      <w:proofErr w:type="gramStart"/>
+      <w:r>
+        <w:rPr>
+          <w:lang w:val="en-US"/>
+        </w:rPr>
+        <w:t>As we mentioned in section 1.8 of the RASD, we will develop firstly the client app for Android and iOS since they are the most spread out mobile operating systems, and then we will develop it for Windows Phone, even if it has the 1.76% of the market share of mobile operating systems</w:t>
+      </w:r>
+      <w:r>
+        <w:rPr>
+          <w:lang w:val="en-US"/>
+        </w:rPr>
+        <w:t xml:space="preserve"> on December 2016</w:t>
+      </w:r>
+      <w:r>
+        <w:rPr>
+          <w:lang w:val="en-US"/>
+        </w:rPr>
+        <w:t xml:space="preserve"> (source:</w:t>
+      </w:r>
+      <w:r>
+        <w:rPr>
+          <w:lang w:val="en-US"/>
+        </w:rPr>
+        <w:t xml:space="preserve"> </w:t>
+      </w:r>
+      <w:proofErr w:type="spellStart"/>
+      <w:r>
+        <w:rPr>
+          <w:lang w:val="en-US"/>
+        </w:rPr>
+        <w:t>NetMarketShare</w:t>
+      </w:r>
+      <w:proofErr w:type="spellEnd"/>
+      <w:r>
+        <w:rPr>
+          <w:lang w:val="en-US"/>
+        </w:rPr>
+        <w:t>)</w:t>
+      </w:r>
+      <w:r>
+        <w:rPr>
+          <w:lang w:val="en-US"/>
+        </w:rPr>
+        <w:t>, so for that we will need, as for the other two operating systems, 2 devices for both phone and tablet with Windows Phone installed.</w:t>
+      </w:r>
+      <w:proofErr w:type="gramEnd"/>
+    </w:p>
+    <w:p>
+      <w:pPr>
+        <w:rPr>
+          <w:lang w:val="en-US"/>
+        </w:rPr>
+      </w:pPr>
+      <w:r>
+        <w:rPr>
+          <w:lang w:val="en-US"/>
+        </w:rPr>
+        <w:t xml:space="preserve">On back-end </w:t>
+      </w:r>
+      <w:proofErr w:type="gramStart"/>
+      <w:r>
+        <w:rPr>
+          <w:lang w:val="en-US"/>
+        </w:rPr>
+        <w:t>side</w:t>
+      </w:r>
+      <w:proofErr w:type="gramEnd"/>
+      <w:r>
+        <w:rPr>
+          <w:lang w:val="en-US"/>
+        </w:rPr>
+        <w:t xml:space="preserve"> we will test the system on a cloud server that will have installed a software set similar to the final one installed in the definitive server. For </w:t>
+      </w:r>
+      <w:proofErr w:type="gramStart"/>
+      <w:r>
+        <w:rPr>
+          <w:lang w:val="en-US"/>
+        </w:rPr>
+        <w:t>this</w:t>
+      </w:r>
+      <w:proofErr w:type="gramEnd"/>
+      <w:r>
+        <w:rPr>
+          <w:lang w:val="en-US"/>
+        </w:rPr>
+        <w:t xml:space="preserve"> reason we will use:</w:t>
+      </w:r>
+    </w:p>
+    <w:p>
+      <w:pPr>
+        <w:pStyle w:val="Paragrafoelenco"/>
+        <w:numPr>
+          <w:ilvl w:val="0"/>
+          <w:numId w:val="15"/>
+        </w:numPr>
+        <w:rPr>
+          <w:lang w:val="en-US"/>
+        </w:rPr>
+      </w:pPr>
+      <w:r>
+        <w:rPr>
+          <w:lang w:val="en-US"/>
+        </w:rPr>
+        <w:t>Windows Azure for the infrastructure;</w:t>
+      </w:r>
+    </w:p>
+    <w:p>
+      <w:pPr>
+        <w:pStyle w:val="Paragrafoelenco"/>
+        <w:numPr>
+          <w:ilvl w:val="0"/>
+          <w:numId w:val="15"/>
+        </w:numPr>
+        <w:rPr>
+          <w:lang w:val="en-US"/>
+        </w:rPr>
+      </w:pPr>
+      <w:r>
+        <w:rPr>
+          <w:lang w:val="en-US"/>
+        </w:rPr>
+        <w:t>Red Hat Enterprise Edition as operating system;</w:t>
+      </w:r>
+    </w:p>
+    <w:p>
+      <w:pPr>
+        <w:pStyle w:val="Paragrafoelenco"/>
+        <w:numPr>
+          <w:ilvl w:val="0"/>
+          <w:numId w:val="15"/>
+        </w:numPr>
+        <w:rPr>
+          <w:lang w:val="en-US"/>
+        </w:rPr>
+      </w:pPr>
+      <w:r>
+        <w:rPr>
+          <w:lang w:val="en-US"/>
+        </w:rPr>
+        <w:t>MySQL as DBMS;</w:t>
+      </w:r>
+    </w:p>
+    <w:p>
+      <w:pPr>
+        <w:pStyle w:val="Paragrafoelenco"/>
+        <w:numPr>
+          <w:ilvl w:val="0"/>
+          <w:numId w:val="15"/>
+        </w:numPr>
+        <w:rPr>
+          <w:lang w:val="en-US"/>
+        </w:rPr>
+      </w:pPr>
+      <w:r>
+        <w:rPr>
+          <w:lang w:val="en-US"/>
+        </w:rPr>
+        <w:t>Tomcat as Web Server;</w:t>
+      </w:r>
+    </w:p>
+    <w:p>
+      <w:pPr>
+        <w:pStyle w:val="Paragrafoelenco"/>
+        <w:numPr>
+          <w:ilvl w:val="0"/>
+          <w:numId w:val="15"/>
+        </w:numPr>
+        <w:rPr>
+          <w:lang w:val="en-US"/>
+        </w:rPr>
+      </w:pPr>
+      <w:r>
+        <w:rPr>
+          <w:lang w:val="en-US"/>
+        </w:rPr>
+        <w:t>Java Enterprise Edition.</w:t>
+      </w:r>
+    </w:p>
+    <w:p>
+      <w:pPr>
         <w:pStyle w:val="Titolo1"/>
         <w:rPr>
           <w:lang w:val="en-US"/>
         </w:rPr>
       </w:pPr>
-      <w:bookmarkStart w:id="30" w:name="_Toc471313825"/>
-      <w:bookmarkStart w:id="31" w:name="_Toc471329795"/>
-      <w:r>
-        <w:rPr>
-          <w:lang w:val="en-US"/>
-        </w:rPr>
-        <w:t>5 PROGRAM STUBS AND TEST DATA REQUIRED</w:t>
-      </w:r>
-      <w:bookmarkEnd w:id="30"/>
-      <w:bookmarkEnd w:id="31"/>
+      <w:bookmarkStart w:id="32" w:name="_Toc471313825"/>
+      <w:bookmarkStart w:id="33" w:name="_Toc471497801"/>
+      <w:r>
+        <w:rPr>
+          <w:lang w:val="en-US"/>
+        </w:rPr>
+        <w:t>5 PROGRAM STUBS AND TEST DATA</w:t>
+      </w:r>
+      <w:bookmarkEnd w:id="33"/>
     </w:p>
     <w:p>
       <w:pPr>
@@ -3821,16 +4681,657 @@
           <w:lang w:val="en-US"/>
         </w:rPr>
       </w:pPr>
-      <w:bookmarkStart w:id="32" w:name="_Toc471313826"/>
-      <w:bookmarkStart w:id="33" w:name="_Toc471329796"/>
+      <w:bookmarkStart w:id="34" w:name="_Toc471497802"/>
+      <w:r>
+        <w:rPr>
+          <w:lang w:val="en-US"/>
+        </w:rPr>
+        <w:t>REQUIRED</w:t>
+      </w:r>
+      <w:bookmarkEnd w:id="32"/>
+      <w:bookmarkEnd w:id="34"/>
+    </w:p>
+    <w:p>
+      <w:pPr>
+        <w:pStyle w:val="Titolo2"/>
+        <w:rPr>
+          <w:lang w:val="en-US"/>
+        </w:rPr>
+      </w:pPr>
+      <w:bookmarkStart w:id="35" w:name="_Toc471497803"/>
+      <w:r>
+        <w:rPr>
+          <w:lang w:val="en-US"/>
+        </w:rPr>
+        <w:t>5.1 Program Stubs and Drivers</w:t>
+      </w:r>
+      <w:bookmarkEnd w:id="35"/>
+    </w:p>
+    <w:p>
+      <w:pPr>
+        <w:rPr>
+          <w:lang w:val="en-US"/>
+        </w:rPr>
+      </w:pPr>
+      <w:r>
+        <w:rPr>
+          <w:lang w:val="en-US"/>
+        </w:rPr>
+        <w:t>According to the section 2.3 of this document, we will approach the testing with a bottom-up strategy; this means that we are going to need drivers to mock the behavior of the dependencies involved in the testing of each subcomponent. The drivers that we will need to test each subcomponent are:</w:t>
+      </w:r>
+    </w:p>
+    <w:p>
+      <w:pPr>
+        <w:pStyle w:val="Paragrafoelenco"/>
+        <w:numPr>
+          <w:ilvl w:val="0"/>
+          <w:numId w:val="6"/>
+        </w:numPr>
+        <w:rPr>
+          <w:lang w:val="en-US"/>
+        </w:rPr>
+      </w:pPr>
+      <w:r>
+        <w:rPr>
+          <w:b/>
+          <w:lang w:val="en-US"/>
+        </w:rPr>
+        <w:lastRenderedPageBreak/>
+        <w:t>User Authentication Driver</w:t>
+      </w:r>
+      <w:r>
+        <w:rPr>
+          <w:lang w:val="en-US"/>
+        </w:rPr>
+        <w:t xml:space="preserve"> to test the login and registration functions of the Main System. It will be used to test </w:t>
+      </w:r>
+      <w:proofErr w:type="spellStart"/>
+      <w:r>
+        <w:rPr>
+          <w:b/>
+          <w:lang w:val="en-US"/>
+        </w:rPr>
+        <w:t>userLogin</w:t>
+      </w:r>
+      <w:proofErr w:type="spellEnd"/>
+      <w:r>
+        <w:rPr>
+          <w:lang w:val="en-US"/>
+        </w:rPr>
+        <w:t xml:space="preserve">, </w:t>
+      </w:r>
+      <w:proofErr w:type="spellStart"/>
+      <w:r>
+        <w:rPr>
+          <w:b/>
+          <w:lang w:val="en-US"/>
+        </w:rPr>
+        <w:t>userRegistration</w:t>
+      </w:r>
+      <w:proofErr w:type="spellEnd"/>
+      <w:r>
+        <w:rPr>
+          <w:lang w:val="en-US"/>
+        </w:rPr>
+        <w:t xml:space="preserve"> </w:t>
+      </w:r>
+      <w:r>
+        <w:rPr>
+          <w:lang w:val="en-US"/>
+        </w:rPr>
+        <w:t xml:space="preserve">and </w:t>
+      </w:r>
+      <w:proofErr w:type="spellStart"/>
+      <w:r>
+        <w:rPr>
+          <w:b/>
+          <w:lang w:val="en-US"/>
+        </w:rPr>
+        <w:t>emailSender</w:t>
+      </w:r>
+      <w:proofErr w:type="spellEnd"/>
+      <w:r>
+        <w:rPr>
+          <w:lang w:val="en-US"/>
+        </w:rPr>
+        <w:t xml:space="preserve"> </w:t>
+      </w:r>
+      <w:r>
+        <w:rPr>
+          <w:lang w:val="en-US"/>
+        </w:rPr>
+        <w:t>components with their functions and essentially it will call the functions sending them fake credentials to verify the consistency of the code;</w:t>
+      </w:r>
+    </w:p>
+    <w:p>
+      <w:pPr>
+        <w:pStyle w:val="Paragrafoelenco"/>
+        <w:numPr>
+          <w:ilvl w:val="0"/>
+          <w:numId w:val="6"/>
+        </w:numPr>
+        <w:rPr>
+          <w:lang w:val="en-US"/>
+        </w:rPr>
+      </w:pPr>
+      <w:r>
+        <w:rPr>
+          <w:b/>
+          <w:lang w:val="en-US"/>
+        </w:rPr>
+        <w:t>User Data Driver</w:t>
+      </w:r>
+      <w:r>
+        <w:rPr>
+          <w:lang w:val="en-US"/>
+        </w:rPr>
+        <w:t xml:space="preserve"> to test the communication of the Main System with the database component. It will be used to test the </w:t>
+      </w:r>
+      <w:proofErr w:type="spellStart"/>
+      <w:r>
+        <w:rPr>
+          <w:b/>
+          <w:lang w:val="en-US"/>
+        </w:rPr>
+        <w:t>personalDataManagement</w:t>
+      </w:r>
+      <w:proofErr w:type="spellEnd"/>
+      <w:r>
+        <w:rPr>
+          <w:lang w:val="en-US"/>
+        </w:rPr>
+        <w:t xml:space="preserve"> component and it will input data that have to be stored in the database;</w:t>
+      </w:r>
+    </w:p>
+    <w:p>
+      <w:pPr>
+        <w:pStyle w:val="Paragrafoelenco"/>
+        <w:numPr>
+          <w:ilvl w:val="0"/>
+          <w:numId w:val="6"/>
+        </w:numPr>
+        <w:rPr>
+          <w:lang w:val="en-US"/>
+        </w:rPr>
+      </w:pPr>
+      <w:r>
+        <w:rPr>
+          <w:b/>
+          <w:lang w:val="en-US"/>
+        </w:rPr>
+        <w:t xml:space="preserve">User Action Driver </w:t>
+      </w:r>
+      <w:r>
+        <w:rPr>
+          <w:lang w:val="en-US"/>
+        </w:rPr>
+        <w:t xml:space="preserve">to test the booking and the retrieval of cars. It </w:t>
+      </w:r>
+      <w:r>
+        <w:rPr>
+          <w:lang w:val="en-US"/>
+        </w:rPr>
+        <w:t>will call all the functions that allow user to reserve a car, to open it or any other action that the user could do through the app;</w:t>
+      </w:r>
+    </w:p>
+    <w:p>
+      <w:pPr>
+        <w:pStyle w:val="Paragrafoelenco"/>
+        <w:numPr>
+          <w:ilvl w:val="0"/>
+          <w:numId w:val="6"/>
+        </w:numPr>
+        <w:rPr>
+          <w:lang w:val="en-US"/>
+        </w:rPr>
+      </w:pPr>
+      <w:r>
+        <w:rPr>
+          <w:b/>
+          <w:lang w:val="en-US"/>
+        </w:rPr>
+        <w:t xml:space="preserve">Payment Driver </w:t>
+      </w:r>
+      <w:r>
+        <w:rPr>
+          <w:lang w:val="en-US"/>
+        </w:rPr>
+        <w:t xml:space="preserve">to test the functionality of the </w:t>
+      </w:r>
+      <w:proofErr w:type="spellStart"/>
+      <w:r>
+        <w:rPr>
+          <w:b/>
+          <w:lang w:val="en-US"/>
+        </w:rPr>
+        <w:t>paymentManager</w:t>
+      </w:r>
+      <w:proofErr w:type="spellEnd"/>
+      <w:r>
+        <w:rPr>
+          <w:lang w:val="en-US"/>
+        </w:rPr>
+        <w:t xml:space="preserve"> that include the payment of a bill and the verification of a payment method;</w:t>
+      </w:r>
+    </w:p>
+    <w:p>
+      <w:pPr>
+        <w:pStyle w:val="Paragrafoelenco"/>
+        <w:numPr>
+          <w:ilvl w:val="0"/>
+          <w:numId w:val="6"/>
+        </w:numPr>
+        <w:rPr>
+          <w:lang w:val="en-US"/>
+        </w:rPr>
+      </w:pPr>
+      <w:r>
+        <w:rPr>
+          <w:b/>
+          <w:lang w:val="en-US"/>
+        </w:rPr>
+        <w:t xml:space="preserve">User Input Driver </w:t>
+      </w:r>
+      <w:r>
+        <w:rPr>
+          <w:lang w:val="en-US"/>
+        </w:rPr>
+        <w:t xml:space="preserve">used to test the integration between </w:t>
+      </w:r>
+      <w:proofErr w:type="spellStart"/>
+      <w:r>
+        <w:rPr>
+          <w:b/>
+          <w:lang w:val="en-US"/>
+        </w:rPr>
+        <w:t>APIController</w:t>
+      </w:r>
+      <w:proofErr w:type="spellEnd"/>
+      <w:r>
+        <w:rPr>
+          <w:b/>
+          <w:lang w:val="en-US"/>
+        </w:rPr>
+        <w:t xml:space="preserve"> </w:t>
+      </w:r>
+      <w:r>
+        <w:rPr>
+          <w:lang w:val="en-US"/>
+        </w:rPr>
+        <w:t xml:space="preserve">and </w:t>
+      </w:r>
+      <w:proofErr w:type="spellStart"/>
+      <w:r>
+        <w:rPr>
+          <w:b/>
+          <w:lang w:val="en-US"/>
+        </w:rPr>
+        <w:t>ApplicationController</w:t>
+      </w:r>
+      <w:proofErr w:type="spellEnd"/>
+      <w:r>
+        <w:rPr>
+          <w:lang w:val="en-US"/>
+        </w:rPr>
+        <w:t xml:space="preserve"> components these components have to cooperate in the right way to handle co</w:t>
+      </w:r>
+      <w:r>
+        <w:rPr>
+          <w:lang w:val="en-US"/>
+        </w:rPr>
+        <w:t xml:space="preserve">rrectly the request of the user. Also the </w:t>
+      </w:r>
+      <w:r>
+        <w:rPr>
+          <w:b/>
+          <w:lang w:val="en-US"/>
+        </w:rPr>
+        <w:t>Algorithm Controller</w:t>
+      </w:r>
+      <w:r>
+        <w:rPr>
+          <w:lang w:val="en-US"/>
+        </w:rPr>
+        <w:t xml:space="preserve"> will be involved in this test;</w:t>
+      </w:r>
+    </w:p>
+    <w:p>
+      <w:pPr>
+        <w:pStyle w:val="Paragrafoelenco"/>
+        <w:numPr>
+          <w:ilvl w:val="0"/>
+          <w:numId w:val="6"/>
+        </w:numPr>
+        <w:rPr>
+          <w:lang w:val="en-US"/>
+        </w:rPr>
+      </w:pPr>
+      <w:r>
+        <w:rPr>
+          <w:b/>
+          <w:lang w:val="en-US"/>
+        </w:rPr>
+        <w:t xml:space="preserve">Car Mobile Application Driver </w:t>
+      </w:r>
+      <w:r>
+        <w:rPr>
+          <w:lang w:val="en-US"/>
+        </w:rPr>
+        <w:t xml:space="preserve">to call the functions of the </w:t>
+      </w:r>
+      <w:proofErr w:type="spellStart"/>
+      <w:r>
+        <w:rPr>
+          <w:b/>
+          <w:lang w:val="en-US"/>
+        </w:rPr>
+        <w:t>SensorManager</w:t>
+      </w:r>
+      <w:proofErr w:type="spellEnd"/>
+      <w:r>
+        <w:rPr>
+          <w:lang w:val="en-US"/>
+        </w:rPr>
+        <w:t xml:space="preserve"> subsystem that includes a component that handles the GPS signal and different components to handle the input from the different sensors of the car;</w:t>
+      </w:r>
+    </w:p>
+    <w:p>
+      <w:pPr>
+        <w:pStyle w:val="Paragrafoelenco"/>
+        <w:numPr>
+          <w:ilvl w:val="0"/>
+          <w:numId w:val="6"/>
+        </w:numPr>
+        <w:rPr>
+          <w:lang w:val="en-US"/>
+        </w:rPr>
+      </w:pPr>
+      <w:r>
+        <w:rPr>
+          <w:b/>
+          <w:lang w:val="en-US"/>
+        </w:rPr>
+        <w:t xml:space="preserve">User App Driver </w:t>
+      </w:r>
+      <w:r>
+        <w:rPr>
+          <w:lang w:val="en-US"/>
+        </w:rPr>
+        <w:t xml:space="preserve">to test the </w:t>
+      </w:r>
+      <w:r>
+        <w:rPr>
+          <w:lang w:val="en-US"/>
+        </w:rPr>
+        <w:t>functions of the internal components of the User App for the correct rendition of the system output. This driver has a different task from the stub that we intend to use because it test the correctness of the User App itself testing its internal components.</w:t>
+      </w:r>
+    </w:p>
+    <w:p>
+      <w:pPr>
+        <w:rPr>
+          <w:lang w:val="en-US"/>
+        </w:rPr>
+      </w:pPr>
+      <w:r>
+        <w:rPr>
+          <w:lang w:val="en-US"/>
+        </w:rPr>
+        <w:t xml:space="preserve">Even </w:t>
+      </w:r>
+      <w:r>
+        <w:rPr>
+          <w:lang w:val="en-US"/>
+        </w:rPr>
+        <w:t>if the bottom-up strategy does not</w:t>
+      </w:r>
+      <w:r>
+        <w:rPr>
+          <w:lang w:val="en-US"/>
+        </w:rPr>
+        <w:t xml:space="preserve"> usually involve the use of stubs, we need to create one for testing the full Main System </w:t>
+      </w:r>
+      <w:r>
+        <w:rPr>
+          <w:lang w:val="en-US"/>
+        </w:rPr>
+        <w:t xml:space="preserve">in order to know if it will respond correctly to the client requests and also to check if it can handle a big amount of them at the same time. The reason why we need to introduce a User App stub is that the Main System will be developed before the client </w:t>
+      </w:r>
+      <w:proofErr w:type="gramStart"/>
+      <w:r>
+        <w:rPr>
+          <w:lang w:val="en-US"/>
+        </w:rPr>
+        <w:t>and also</w:t>
+      </w:r>
+      <w:proofErr w:type="gramEnd"/>
+      <w:r>
+        <w:rPr>
+          <w:lang w:val="en-US"/>
+        </w:rPr>
+        <w:t xml:space="preserve"> because the core and the client have a mutual dependency and the both need strongly the output of the other.</w:t>
+      </w:r>
+    </w:p>
+    <w:p>
+      <w:pPr>
+        <w:pStyle w:val="Titolo2"/>
+        <w:rPr>
+          <w:lang w:val="en-US"/>
+        </w:rPr>
+      </w:pPr>
+      <w:bookmarkStart w:id="36" w:name="_Toc471497804"/>
+      <w:r>
+        <w:rPr>
+          <w:lang w:val="en-US"/>
+        </w:rPr>
+        <w:t>5.2 Test Data</w:t>
+      </w:r>
+      <w:bookmarkEnd w:id="36"/>
+    </w:p>
+    <w:p>
+      <w:pPr>
+        <w:rPr>
+          <w:lang w:val="en-US"/>
+        </w:rPr>
+      </w:pPr>
+      <w:r>
+        <w:rPr>
+          <w:lang w:val="en-US"/>
+        </w:rPr>
+        <w:t>The input data test that we need to perform the tests are:</w:t>
+      </w:r>
+    </w:p>
+    <w:p>
+      <w:pPr>
+        <w:pStyle w:val="Paragrafoelenco"/>
+        <w:numPr>
+          <w:ilvl w:val="0"/>
+          <w:numId w:val="12"/>
+        </w:numPr>
+        <w:rPr>
+          <w:lang w:val="en-US"/>
+        </w:rPr>
+      </w:pPr>
+      <w:r>
+        <w:rPr>
+          <w:lang w:val="en-US"/>
+        </w:rPr>
+        <w:t>A set of valid and invalid user credentials to test registration, login</w:t>
+      </w:r>
+      <w:r>
+        <w:rPr>
+          <w:lang w:val="en-US"/>
+        </w:rPr>
+        <w:t>, credential verification</w:t>
+      </w:r>
+      <w:r>
+        <w:rPr>
+          <w:lang w:val="en-US"/>
+        </w:rPr>
+        <w:t xml:space="preserve"> and data storage to the database;</w:t>
+      </w:r>
+    </w:p>
+    <w:p>
+      <w:pPr>
+        <w:pStyle w:val="Paragrafoelenco"/>
+        <w:numPr>
+          <w:ilvl w:val="0"/>
+          <w:numId w:val="12"/>
+        </w:numPr>
+        <w:rPr>
+          <w:lang w:val="en-US"/>
+        </w:rPr>
+      </w:pPr>
+      <w:r>
+        <w:rPr>
+          <w:lang w:val="en-US"/>
+        </w:rPr>
+        <w:t>A set of valid and invalid GPS data to simulate every possible case of reservation, including instances for testing of:</w:t>
+      </w:r>
+    </w:p>
+    <w:p>
+      <w:pPr>
+        <w:pStyle w:val="Paragrafoelenco"/>
+        <w:numPr>
+          <w:ilvl w:val="1"/>
+          <w:numId w:val="12"/>
+        </w:numPr>
+        <w:rPr>
+          <w:lang w:val="en-US"/>
+        </w:rPr>
+      </w:pPr>
+      <w:r>
+        <w:rPr>
+          <w:lang w:val="en-US"/>
+        </w:rPr>
+        <w:t>Reservation from position without safe area;</w:t>
+      </w:r>
+    </w:p>
+    <w:p>
+      <w:pPr>
+        <w:pStyle w:val="Paragrafoelenco"/>
+        <w:numPr>
+          <w:ilvl w:val="1"/>
+          <w:numId w:val="12"/>
+        </w:numPr>
+        <w:rPr>
+          <w:lang w:val="en-US"/>
+        </w:rPr>
+      </w:pPr>
+      <w:r>
+        <w:rPr>
+          <w:lang w:val="en-US"/>
+        </w:rPr>
+        <w:t>Unlock request from non-matching position;</w:t>
+      </w:r>
+    </w:p>
+    <w:p>
+      <w:pPr>
+        <w:pStyle w:val="Paragrafoelenco"/>
+        <w:numPr>
+          <w:ilvl w:val="0"/>
+          <w:numId w:val="12"/>
+        </w:numPr>
+        <w:rPr>
+          <w:lang w:val="en-US"/>
+        </w:rPr>
+      </w:pPr>
+      <w:r>
+        <w:rPr>
+          <w:lang w:val="en-US"/>
+        </w:rPr>
+        <w:t>A set of valid and invalid payment methods to test payment management;</w:t>
+      </w:r>
+    </w:p>
+    <w:p>
+      <w:pPr>
+        <w:pStyle w:val="Paragrafoelenco"/>
+        <w:numPr>
+          <w:ilvl w:val="0"/>
+          <w:numId w:val="12"/>
+        </w:numPr>
+        <w:rPr>
+          <w:lang w:val="en-US"/>
+        </w:rPr>
+      </w:pPr>
+      <w:r>
+        <w:rPr>
+          <w:lang w:val="en-US"/>
+        </w:rPr>
+        <w:t xml:space="preserve">A set of valid and invalid reservations to test the correctness of the booking, reservation and </w:t>
+      </w:r>
+      <w:r>
+        <w:rPr>
+          <w:lang w:val="en-US"/>
+        </w:rPr>
+        <w:t>Main System application controller components (this last component has to verify if the reservation exists and according to the check, open or not the car).</w:t>
+      </w:r>
+    </w:p>
+    <w:p>
+      <w:pPr>
+        <w:rPr>
+          <w:lang w:val="en-US"/>
+        </w:rPr>
+      </w:pPr>
+      <w:r>
+        <w:rPr>
+          <w:lang w:val="en-US"/>
+        </w:rPr>
+        <w:t>All these sets of data must contain these particular instances:</w:t>
+      </w:r>
+    </w:p>
+    <w:p>
+      <w:pPr>
+        <w:pStyle w:val="Paragrafoelenco"/>
+        <w:numPr>
+          <w:ilvl w:val="0"/>
+          <w:numId w:val="13"/>
+        </w:numPr>
+        <w:rPr>
+          <w:lang w:val="en-US"/>
+        </w:rPr>
+      </w:pPr>
+      <w:r>
+        <w:rPr>
+          <w:lang w:val="en-US"/>
+        </w:rPr>
+        <w:t>Null object;</w:t>
+      </w:r>
+    </w:p>
+    <w:p>
+      <w:pPr>
+        <w:pStyle w:val="Paragrafoelenco"/>
+        <w:numPr>
+          <w:ilvl w:val="0"/>
+          <w:numId w:val="13"/>
+        </w:numPr>
+        <w:rPr>
+          <w:lang w:val="en-US"/>
+        </w:rPr>
+      </w:pPr>
+      <w:r>
+        <w:rPr>
+          <w:lang w:val="en-US"/>
+        </w:rPr>
+        <w:t>Null fields.</w:t>
+      </w:r>
+    </w:p>
+    <w:p>
+      <w:pPr>
+        <w:pStyle w:val="Titolo1"/>
+        <w:rPr>
+          <w:lang w:val="en-US"/>
+        </w:rPr>
+      </w:pPr>
+      <w:bookmarkStart w:id="37" w:name="_Toc471313826"/>
+      <w:bookmarkStart w:id="38" w:name="_Toc471497805"/>
       <w:r>
         <w:rPr>
           <w:lang w:val="en-US"/>
         </w:rPr>
         <w:t>6 EFFORT SPENT</w:t>
       </w:r>
-      <w:bookmarkEnd w:id="32"/>
-      <w:bookmarkEnd w:id="33"/>
+      <w:bookmarkEnd w:id="37"/>
+      <w:bookmarkEnd w:id="38"/>
     </w:p>
     <w:sectPr>
       <w:footerReference w:type="default" r:id="rId16"/>
@@ -3844,7 +5345,7 @@
 </file>
 
 <file path=word/endnotes.xml><?xml version="1.0" encoding="utf-8"?>
-<w:endnotes xmlns:wpc="http://schemas.microsoft.com/office/word/2010/wordprocessingCanvas" xmlns:cx="http://schemas.microsoft.com/office/drawing/2014/chartex" xmlns:cx1="http://schemas.microsoft.com/office/drawing/2015/9/8/chartex" xmlns:cx2="http://schemas.microsoft.com/office/drawing/2015/10/21/chartex" xmlns:mc="http://schemas.openxmlformats.org/markup-compatibility/2006" xmlns:o="urn:schemas-microsoft-com:office:office" xmlns:r="http://schemas.openxmlformats.org/officeDocument/2006/relationships" xmlns:m="http://schemas.openxmlformats.org/officeDocument/2006/math" xmlns:v="urn:schemas-microsoft-com:vml" xmlns:wp14="http://schemas.microsoft.com/office/word/2010/wordprocessingDrawing" xmlns:wp="http://schemas.openxmlformats.org/drawingml/2006/wordprocessingDrawing" xmlns:w10="urn:schemas-microsoft-com:office:word" xmlns:w="http://schemas.openxmlformats.org/wordprocessingml/2006/main" xmlns:w14="http://schemas.microsoft.com/office/word/2010/wordml" xmlns:w15="http://schemas.microsoft.com/office/word/2012/wordml" xmlns:w16se="http://schemas.microsoft.com/office/word/2015/wordml/symex" xmlns:wpg="http://schemas.microsoft.com/office/word/2010/wordprocessingGroup" xmlns:wpi="http://schemas.microsoft.com/office/word/2010/wordprocessingInk" xmlns:wne="http://schemas.microsoft.com/office/word/2006/wordml" xmlns:wps="http://schemas.microsoft.com/office/word/2010/wordprocessingShape" mc:Ignorable="w14 w15 w16se wp14">
+<w:endnotes xmlns:wpc="http://schemas.microsoft.com/office/word/2010/wordprocessingCanvas" xmlns:mc="http://schemas.openxmlformats.org/markup-compatibility/2006" xmlns:o="urn:schemas-microsoft-com:office:office" xmlns:r="http://schemas.openxmlformats.org/officeDocument/2006/relationships" xmlns:m="http://schemas.openxmlformats.org/officeDocument/2006/math" xmlns:v="urn:schemas-microsoft-com:vml" xmlns:wp14="http://schemas.microsoft.com/office/word/2010/wordprocessingDrawing" xmlns:wp="http://schemas.openxmlformats.org/drawingml/2006/wordprocessingDrawing" xmlns:w10="urn:schemas-microsoft-com:office:word" xmlns:w="http://schemas.openxmlformats.org/wordprocessingml/2006/main" xmlns:w14="http://schemas.microsoft.com/office/word/2010/wordml" xmlns:w15="http://schemas.microsoft.com/office/word/2012/wordml" xmlns:wpg="http://schemas.microsoft.com/office/word/2010/wordprocessingGroup" xmlns:wpi="http://schemas.microsoft.com/office/word/2010/wordprocessingInk" xmlns:wne="http://schemas.microsoft.com/office/word/2006/wordml" xmlns:wps="http://schemas.microsoft.com/office/word/2010/wordprocessingShape" mc:Ignorable="w14 w15 wp14">
   <w:endnote w:type="separator" w:id="-1">
     <w:p>
       <w:pPr>
@@ -3869,7 +5370,7 @@
 </file>
 
 <file path=word/footer1.xml><?xml version="1.0" encoding="utf-8"?>
-<w:ftr xmlns:wpc="http://schemas.microsoft.com/office/word/2010/wordprocessingCanvas" xmlns:cx="http://schemas.microsoft.com/office/drawing/2014/chartex" xmlns:cx1="http://schemas.microsoft.com/office/drawing/2015/9/8/chartex" xmlns:cx2="http://schemas.microsoft.com/office/drawing/2015/10/21/chartex" xmlns:mc="http://schemas.openxmlformats.org/markup-compatibility/2006" xmlns:o="urn:schemas-microsoft-com:office:office" xmlns:r="http://schemas.openxmlformats.org/officeDocument/2006/relationships" xmlns:m="http://schemas.openxmlformats.org/officeDocument/2006/math" xmlns:v="urn:schemas-microsoft-com:vml" xmlns:wp14="http://schemas.microsoft.com/office/word/2010/wordprocessingDrawing" xmlns:wp="http://schemas.openxmlformats.org/drawingml/2006/wordprocessingDrawing" xmlns:w10="urn:schemas-microsoft-com:office:word" xmlns:w="http://schemas.openxmlformats.org/wordprocessingml/2006/main" xmlns:w14="http://schemas.microsoft.com/office/word/2010/wordml" xmlns:w15="http://schemas.microsoft.com/office/word/2012/wordml" xmlns:w16se="http://schemas.microsoft.com/office/word/2015/wordml/symex" xmlns:wpg="http://schemas.microsoft.com/office/word/2010/wordprocessingGroup" xmlns:wpi="http://schemas.microsoft.com/office/word/2010/wordprocessingInk" xmlns:wne="http://schemas.microsoft.com/office/word/2006/wordml" xmlns:wps="http://schemas.microsoft.com/office/word/2010/wordprocessingShape" mc:Ignorable="w14 w15 w16se wp14">
+<w:ftr xmlns:wpc="http://schemas.microsoft.com/office/word/2010/wordprocessingCanvas" xmlns:mc="http://schemas.openxmlformats.org/markup-compatibility/2006" xmlns:o="urn:schemas-microsoft-com:office:office" xmlns:r="http://schemas.openxmlformats.org/officeDocument/2006/relationships" xmlns:m="http://schemas.openxmlformats.org/officeDocument/2006/math" xmlns:v="urn:schemas-microsoft-com:vml" xmlns:wp14="http://schemas.microsoft.com/office/word/2010/wordprocessingDrawing" xmlns:wp="http://schemas.openxmlformats.org/drawingml/2006/wordprocessingDrawing" xmlns:w10="urn:schemas-microsoft-com:office:word" xmlns:w="http://schemas.openxmlformats.org/wordprocessingml/2006/main" xmlns:w14="http://schemas.microsoft.com/office/word/2010/wordml" xmlns:w15="http://schemas.microsoft.com/office/word/2012/wordml" xmlns:wpg="http://schemas.microsoft.com/office/word/2010/wordprocessingGroup" xmlns:wpi="http://schemas.microsoft.com/office/word/2010/wordprocessingInk" xmlns:wne="http://schemas.microsoft.com/office/word/2006/wordml" xmlns:wps="http://schemas.microsoft.com/office/word/2010/wordprocessingShape" mc:Ignorable="w14 w15 wp14">
   <w:p>
     <w:pPr>
       <w:pStyle w:val="Pidipagina"/>
@@ -3940,7 +5441,7 @@
 </file>
 
 <file path=word/footer2.xml><?xml version="1.0" encoding="utf-8"?>
-<w:ftr xmlns:wpc="http://schemas.microsoft.com/office/word/2010/wordprocessingCanvas" xmlns:cx="http://schemas.microsoft.com/office/drawing/2014/chartex" xmlns:cx1="http://schemas.microsoft.com/office/drawing/2015/9/8/chartex" xmlns:cx2="http://schemas.microsoft.com/office/drawing/2015/10/21/chartex" xmlns:mc="http://schemas.openxmlformats.org/markup-compatibility/2006" xmlns:o="urn:schemas-microsoft-com:office:office" xmlns:r="http://schemas.openxmlformats.org/officeDocument/2006/relationships" xmlns:m="http://schemas.openxmlformats.org/officeDocument/2006/math" xmlns:v="urn:schemas-microsoft-com:vml" xmlns:wp14="http://schemas.microsoft.com/office/word/2010/wordprocessingDrawing" xmlns:wp="http://schemas.openxmlformats.org/drawingml/2006/wordprocessingDrawing" xmlns:w10="urn:schemas-microsoft-com:office:word" xmlns:w="http://schemas.openxmlformats.org/wordprocessingml/2006/main" xmlns:w14="http://schemas.microsoft.com/office/word/2010/wordml" xmlns:w15="http://schemas.microsoft.com/office/word/2012/wordml" xmlns:w16se="http://schemas.microsoft.com/office/word/2015/wordml/symex" xmlns:wpg="http://schemas.microsoft.com/office/word/2010/wordprocessingGroup" xmlns:wpi="http://schemas.microsoft.com/office/word/2010/wordprocessingInk" xmlns:wne="http://schemas.microsoft.com/office/word/2006/wordml" xmlns:wps="http://schemas.microsoft.com/office/word/2010/wordprocessingShape" mc:Ignorable="w14 w15 w16se wp14">
+<w:ftr xmlns:wpc="http://schemas.microsoft.com/office/word/2010/wordprocessingCanvas" xmlns:mc="http://schemas.openxmlformats.org/markup-compatibility/2006" xmlns:o="urn:schemas-microsoft-com:office:office" xmlns:r="http://schemas.openxmlformats.org/officeDocument/2006/relationships" xmlns:m="http://schemas.openxmlformats.org/officeDocument/2006/math" xmlns:v="urn:schemas-microsoft-com:vml" xmlns:wp14="http://schemas.microsoft.com/office/word/2010/wordprocessingDrawing" xmlns:wp="http://schemas.openxmlformats.org/drawingml/2006/wordprocessingDrawing" xmlns:w10="urn:schemas-microsoft-com:office:word" xmlns:w="http://schemas.openxmlformats.org/wordprocessingml/2006/main" xmlns:w14="http://schemas.microsoft.com/office/word/2010/wordml" xmlns:w15="http://schemas.microsoft.com/office/word/2012/wordml" xmlns:wpg="http://schemas.microsoft.com/office/word/2010/wordprocessingGroup" xmlns:wpi="http://schemas.microsoft.com/office/word/2010/wordprocessingInk" xmlns:wne="http://schemas.microsoft.com/office/word/2006/wordml" xmlns:wps="http://schemas.microsoft.com/office/word/2010/wordprocessingShape" mc:Ignorable="w14 w15 wp14">
   <w:sdt>
     <w:sdtPr>
       <w:id w:val="-1108727210"/>
@@ -3969,7 +5470,7 @@
           <w:rPr>
             <w:noProof/>
           </w:rPr>
-          <w:t>3</w:t>
+          <w:t>4</w:t>
         </w:r>
         <w:r>
           <w:fldChar w:fldCharType="end"/>
@@ -3986,7 +5487,7 @@
 </file>
 
 <file path=word/footnotes.xml><?xml version="1.0" encoding="utf-8"?>
-<w:footnotes xmlns:wpc="http://schemas.microsoft.com/office/word/2010/wordprocessingCanvas" xmlns:cx="http://schemas.microsoft.com/office/drawing/2014/chartex" xmlns:cx1="http://schemas.microsoft.com/office/drawing/2015/9/8/chartex" xmlns:cx2="http://schemas.microsoft.com/office/drawing/2015/10/21/chartex" xmlns:mc="http://schemas.openxmlformats.org/markup-compatibility/2006" xmlns:o="urn:schemas-microsoft-com:office:office" xmlns:r="http://schemas.openxmlformats.org/officeDocument/2006/relationships" xmlns:m="http://schemas.openxmlformats.org/officeDocument/2006/math" xmlns:v="urn:schemas-microsoft-com:vml" xmlns:wp14="http://schemas.microsoft.com/office/word/2010/wordprocessingDrawing" xmlns:wp="http://schemas.openxmlformats.org/drawingml/2006/wordprocessingDrawing" xmlns:w10="urn:schemas-microsoft-com:office:word" xmlns:w="http://schemas.openxmlformats.org/wordprocessingml/2006/main" xmlns:w14="http://schemas.microsoft.com/office/word/2010/wordml" xmlns:w15="http://schemas.microsoft.com/office/word/2012/wordml" xmlns:w16se="http://schemas.microsoft.com/office/word/2015/wordml/symex" xmlns:wpg="http://schemas.microsoft.com/office/word/2010/wordprocessingGroup" xmlns:wpi="http://schemas.microsoft.com/office/word/2010/wordprocessingInk" xmlns:wne="http://schemas.microsoft.com/office/word/2006/wordml" xmlns:wps="http://schemas.microsoft.com/office/word/2010/wordprocessingShape" mc:Ignorable="w14 w15 w16se wp14">
+<w:footnotes xmlns:wpc="http://schemas.microsoft.com/office/word/2010/wordprocessingCanvas" xmlns:mc="http://schemas.openxmlformats.org/markup-compatibility/2006" xmlns:o="urn:schemas-microsoft-com:office:office" xmlns:r="http://schemas.openxmlformats.org/officeDocument/2006/relationships" xmlns:m="http://schemas.openxmlformats.org/officeDocument/2006/math" xmlns:v="urn:schemas-microsoft-com:vml" xmlns:wp14="http://schemas.microsoft.com/office/word/2010/wordprocessingDrawing" xmlns:wp="http://schemas.openxmlformats.org/drawingml/2006/wordprocessingDrawing" xmlns:w10="urn:schemas-microsoft-com:office:word" xmlns:w="http://schemas.openxmlformats.org/wordprocessingml/2006/main" xmlns:w14="http://schemas.microsoft.com/office/word/2010/wordml" xmlns:w15="http://schemas.microsoft.com/office/word/2012/wordml" xmlns:wpg="http://schemas.microsoft.com/office/word/2010/wordprocessingGroup" xmlns:wpi="http://schemas.microsoft.com/office/word/2010/wordprocessingInk" xmlns:wne="http://schemas.microsoft.com/office/word/2006/wordml" xmlns:wps="http://schemas.microsoft.com/office/word/2010/wordprocessingShape" mc:Ignorable="w14 w15 wp14">
   <w:footnote w:type="separator" w:id="-1">
     <w:p>
       <w:pPr>
@@ -4011,7 +5512,7 @@
 </file>
 
 <file path=word/header1.xml><?xml version="1.0" encoding="utf-8"?>
-<w:hdr xmlns:wpc="http://schemas.microsoft.com/office/word/2010/wordprocessingCanvas" xmlns:cx="http://schemas.microsoft.com/office/drawing/2014/chartex" xmlns:cx1="http://schemas.microsoft.com/office/drawing/2015/9/8/chartex" xmlns:cx2="http://schemas.microsoft.com/office/drawing/2015/10/21/chartex" xmlns:mc="http://schemas.openxmlformats.org/markup-compatibility/2006" xmlns:o="urn:schemas-microsoft-com:office:office" xmlns:r="http://schemas.openxmlformats.org/officeDocument/2006/relationships" xmlns:m="http://schemas.openxmlformats.org/officeDocument/2006/math" xmlns:v="urn:schemas-microsoft-com:vml" xmlns:wp14="http://schemas.microsoft.com/office/word/2010/wordprocessingDrawing" xmlns:wp="http://schemas.openxmlformats.org/drawingml/2006/wordprocessingDrawing" xmlns:w10="urn:schemas-microsoft-com:office:word" xmlns:w="http://schemas.openxmlformats.org/wordprocessingml/2006/main" xmlns:w14="http://schemas.microsoft.com/office/word/2010/wordml" xmlns:w15="http://schemas.microsoft.com/office/word/2012/wordml" xmlns:w16se="http://schemas.microsoft.com/office/word/2015/wordml/symex" xmlns:wpg="http://schemas.microsoft.com/office/word/2010/wordprocessingGroup" xmlns:wpi="http://schemas.microsoft.com/office/word/2010/wordprocessingInk" xmlns:wne="http://schemas.microsoft.com/office/word/2006/wordml" xmlns:wps="http://schemas.microsoft.com/office/word/2010/wordprocessingShape" mc:Ignorable="w14 w15 w16se wp14">
+<w:hdr xmlns:wpc="http://schemas.microsoft.com/office/word/2010/wordprocessingCanvas" xmlns:mc="http://schemas.openxmlformats.org/markup-compatibility/2006" xmlns:o="urn:schemas-microsoft-com:office:office" xmlns:r="http://schemas.openxmlformats.org/officeDocument/2006/relationships" xmlns:m="http://schemas.openxmlformats.org/officeDocument/2006/math" xmlns:v="urn:schemas-microsoft-com:vml" xmlns:wp14="http://schemas.microsoft.com/office/word/2010/wordprocessingDrawing" xmlns:wp="http://schemas.openxmlformats.org/drawingml/2006/wordprocessingDrawing" xmlns:w10="urn:schemas-microsoft-com:office:word" xmlns:w="http://schemas.openxmlformats.org/wordprocessingml/2006/main" xmlns:w14="http://schemas.microsoft.com/office/word/2010/wordml" xmlns:w15="http://schemas.microsoft.com/office/word/2012/wordml" xmlns:wpg="http://schemas.microsoft.com/office/word/2010/wordprocessingGroup" xmlns:wpi="http://schemas.microsoft.com/office/word/2010/wordprocessingInk" xmlns:wne="http://schemas.microsoft.com/office/word/2006/wordml" xmlns:wps="http://schemas.microsoft.com/office/word/2010/wordprocessingShape" mc:Ignorable="w14 w15 wp14">
   <w:p>
     <w:pPr>
       <w:pStyle w:val="Intestazione"/>
@@ -4025,8 +5526,121 @@
 </file>
 
 <file path=word/numbering.xml><?xml version="1.0" encoding="utf-8"?>
-<w:numbering xmlns:wpc="http://schemas.microsoft.com/office/word/2010/wordprocessingCanvas" xmlns:cx="http://schemas.microsoft.com/office/drawing/2014/chartex" xmlns:cx1="http://schemas.microsoft.com/office/drawing/2015/9/8/chartex" xmlns:cx2="http://schemas.microsoft.com/office/drawing/2015/10/21/chartex" xmlns:mc="http://schemas.openxmlformats.org/markup-compatibility/2006" xmlns:o="urn:schemas-microsoft-com:office:office" xmlns:r="http://schemas.openxmlformats.org/officeDocument/2006/relationships" xmlns:m="http://schemas.openxmlformats.org/officeDocument/2006/math" xmlns:v="urn:schemas-microsoft-com:vml" xmlns:wp14="http://schemas.microsoft.com/office/word/2010/wordprocessingDrawing" xmlns:wp="http://schemas.openxmlformats.org/drawingml/2006/wordprocessingDrawing" xmlns:w10="urn:schemas-microsoft-com:office:word" xmlns:w="http://schemas.openxmlformats.org/wordprocessingml/2006/main" xmlns:w14="http://schemas.microsoft.com/office/word/2010/wordml" xmlns:w15="http://schemas.microsoft.com/office/word/2012/wordml" xmlns:w16se="http://schemas.microsoft.com/office/word/2015/wordml/symex" xmlns:wpg="http://schemas.microsoft.com/office/word/2010/wordprocessingGroup" xmlns:wpi="http://schemas.microsoft.com/office/word/2010/wordprocessingInk" xmlns:wne="http://schemas.microsoft.com/office/word/2006/wordml" xmlns:wps="http://schemas.microsoft.com/office/word/2010/wordprocessingShape" mc:Ignorable="w14 w15 w16se wp14">
+<w:numbering xmlns:wpc="http://schemas.microsoft.com/office/word/2010/wordprocessingCanvas" xmlns:mc="http://schemas.openxmlformats.org/markup-compatibility/2006" xmlns:o="urn:schemas-microsoft-com:office:office" xmlns:r="http://schemas.openxmlformats.org/officeDocument/2006/relationships" xmlns:m="http://schemas.openxmlformats.org/officeDocument/2006/math" xmlns:v="urn:schemas-microsoft-com:vml" xmlns:wp14="http://schemas.microsoft.com/office/word/2010/wordprocessingDrawing" xmlns:wp="http://schemas.openxmlformats.org/drawingml/2006/wordprocessingDrawing" xmlns:w10="urn:schemas-microsoft-com:office:word" xmlns:w="http://schemas.openxmlformats.org/wordprocessingml/2006/main" xmlns:w14="http://schemas.microsoft.com/office/word/2010/wordml" xmlns:w15="http://schemas.microsoft.com/office/word/2012/wordml" xmlns:wpg="http://schemas.microsoft.com/office/word/2010/wordprocessingGroup" xmlns:wpi="http://schemas.microsoft.com/office/word/2010/wordprocessingInk" xmlns:wne="http://schemas.microsoft.com/office/word/2006/wordml" xmlns:wps="http://schemas.microsoft.com/office/word/2010/wordprocessingShape" mc:Ignorable="w14 w15 wp14">
   <w:abstractNum w:abstractNumId="0" w15:restartNumberingAfterBreak="0">
+    <w:nsid w:val="18E6567F"/>
+    <w:multiLevelType w:val="hybridMultilevel"/>
+    <w:tmpl w:val="0564074E"/>
+    <w:lvl w:ilvl="0" w:tplc="04100001">
+      <w:start w:val="1"/>
+      <w:numFmt w:val="bullet"/>
+      <w:lvlText w:val=""/>
+      <w:lvlJc w:val="left"/>
+      <w:pPr>
+        <w:ind w:left="720" w:hanging="360"/>
+      </w:pPr>
+      <w:rPr>
+        <w:rFonts w:ascii="Symbol" w:hAnsi="Symbol" w:hint="default"/>
+      </w:rPr>
+    </w:lvl>
+    <w:lvl w:ilvl="1" w:tplc="04100003">
+      <w:start w:val="1"/>
+      <w:numFmt w:val="bullet"/>
+      <w:lvlText w:val="o"/>
+      <w:lvlJc w:val="left"/>
+      <w:pPr>
+        <w:ind w:left="1440" w:hanging="360"/>
+      </w:pPr>
+      <w:rPr>
+        <w:rFonts w:ascii="Courier New" w:hAnsi="Courier New" w:cs="Courier New" w:hint="default"/>
+      </w:rPr>
+    </w:lvl>
+    <w:lvl w:ilvl="2" w:tplc="04100005" w:tentative="1">
+      <w:start w:val="1"/>
+      <w:numFmt w:val="bullet"/>
+      <w:lvlText w:val=""/>
+      <w:lvlJc w:val="left"/>
+      <w:pPr>
+        <w:ind w:left="2160" w:hanging="360"/>
+      </w:pPr>
+      <w:rPr>
+        <w:rFonts w:ascii="Wingdings" w:hAnsi="Wingdings" w:hint="default"/>
+      </w:rPr>
+    </w:lvl>
+    <w:lvl w:ilvl="3" w:tplc="04100001" w:tentative="1">
+      <w:start w:val="1"/>
+      <w:numFmt w:val="bullet"/>
+      <w:lvlText w:val=""/>
+      <w:lvlJc w:val="left"/>
+      <w:pPr>
+        <w:ind w:left="2880" w:hanging="360"/>
+      </w:pPr>
+      <w:rPr>
+        <w:rFonts w:ascii="Symbol" w:hAnsi="Symbol" w:hint="default"/>
+      </w:rPr>
+    </w:lvl>
+    <w:lvl w:ilvl="4" w:tplc="04100003" w:tentative="1">
+      <w:start w:val="1"/>
+      <w:numFmt w:val="bullet"/>
+      <w:lvlText w:val="o"/>
+      <w:lvlJc w:val="left"/>
+      <w:pPr>
+        <w:ind w:left="3600" w:hanging="360"/>
+      </w:pPr>
+      <w:rPr>
+        <w:rFonts w:ascii="Courier New" w:hAnsi="Courier New" w:cs="Courier New" w:hint="default"/>
+      </w:rPr>
+    </w:lvl>
+    <w:lvl w:ilvl="5" w:tplc="04100005" w:tentative="1">
+      <w:start w:val="1"/>
+      <w:numFmt w:val="bullet"/>
+      <w:lvlText w:val=""/>
+      <w:lvlJc w:val="left"/>
+      <w:pPr>
+        <w:ind w:left="4320" w:hanging="360"/>
+      </w:pPr>
+      <w:rPr>
+        <w:rFonts w:ascii="Wingdings" w:hAnsi="Wingdings" w:hint="default"/>
+      </w:rPr>
+    </w:lvl>
+    <w:lvl w:ilvl="6" w:tplc="04100001" w:tentative="1">
+      <w:start w:val="1"/>
+      <w:numFmt w:val="bullet"/>
+      <w:lvlText w:val=""/>
+      <w:lvlJc w:val="left"/>
+      <w:pPr>
+        <w:ind w:left="5040" w:hanging="360"/>
+      </w:pPr>
+      <w:rPr>
+        <w:rFonts w:ascii="Symbol" w:hAnsi="Symbol" w:hint="default"/>
+      </w:rPr>
+    </w:lvl>
+    <w:lvl w:ilvl="7" w:tplc="04100003" w:tentative="1">
+      <w:start w:val="1"/>
+      <w:numFmt w:val="bullet"/>
+      <w:lvlText w:val="o"/>
+      <w:lvlJc w:val="left"/>
+      <w:pPr>
+        <w:ind w:left="5760" w:hanging="360"/>
+      </w:pPr>
+      <w:rPr>
+        <w:rFonts w:ascii="Courier New" w:hAnsi="Courier New" w:cs="Courier New" w:hint="default"/>
+      </w:rPr>
+    </w:lvl>
+    <w:lvl w:ilvl="8" w:tplc="04100005" w:tentative="1">
+      <w:start w:val="1"/>
+      <w:numFmt w:val="bullet"/>
+      <w:lvlText w:val=""/>
+      <w:lvlJc w:val="left"/>
+      <w:pPr>
+        <w:ind w:left="6480" w:hanging="360"/>
+      </w:pPr>
+      <w:rPr>
+        <w:rFonts w:ascii="Wingdings" w:hAnsi="Wingdings" w:hint="default"/>
+      </w:rPr>
+    </w:lvl>
+  </w:abstractNum>
+  <w:abstractNum w:abstractNumId="1" w15:restartNumberingAfterBreak="0">
     <w:nsid w:val="2F477B6A"/>
     <w:multiLevelType w:val="hybridMultilevel"/>
     <w:tmpl w:val="CDDAAEC2"/>
@@ -4112,7 +5726,7 @@
       </w:pPr>
     </w:lvl>
   </w:abstractNum>
-  <w:abstractNum w:abstractNumId="1" w15:restartNumberingAfterBreak="0">
+  <w:abstractNum w:abstractNumId="2" w15:restartNumberingAfterBreak="0">
     <w:nsid w:val="333949B5"/>
     <w:multiLevelType w:val="multilevel"/>
     <w:tmpl w:val="F5FA3BC0"/>
@@ -4225,7 +5839,7 @@
       </w:rPr>
     </w:lvl>
   </w:abstractNum>
-  <w:abstractNum w:abstractNumId="2" w15:restartNumberingAfterBreak="0">
+  <w:abstractNum w:abstractNumId="3" w15:restartNumberingAfterBreak="0">
     <w:nsid w:val="371A24F9"/>
     <w:multiLevelType w:val="hybridMultilevel"/>
     <w:tmpl w:val="F72CEF42"/>
@@ -4338,7 +5952,7 @@
       </w:rPr>
     </w:lvl>
   </w:abstractNum>
-  <w:abstractNum w:abstractNumId="3" w15:restartNumberingAfterBreak="0">
+  <w:abstractNum w:abstractNumId="4" w15:restartNumberingAfterBreak="0">
     <w:nsid w:val="38026BF7"/>
     <w:multiLevelType w:val="hybridMultilevel"/>
     <w:tmpl w:val="2F58BCD0"/>
@@ -4451,10 +6065,10 @@
       </w:rPr>
     </w:lvl>
   </w:abstractNum>
-  <w:abstractNum w:abstractNumId="4" w15:restartNumberingAfterBreak="0">
+  <w:abstractNum w:abstractNumId="5" w15:restartNumberingAfterBreak="0">
     <w:nsid w:val="3E532A26"/>
     <w:multiLevelType w:val="hybridMultilevel"/>
-    <w:tmpl w:val="B468B064"/>
+    <w:tmpl w:val="4AB6B6AA"/>
     <w:lvl w:ilvl="0" w:tplc="04100001">
       <w:start w:val="1"/>
       <w:numFmt w:val="bullet"/>
@@ -4564,7 +6178,7 @@
       </w:rPr>
     </w:lvl>
   </w:abstractNum>
-  <w:abstractNum w:abstractNumId="5" w15:restartNumberingAfterBreak="0">
+  <w:abstractNum w:abstractNumId="6" w15:restartNumberingAfterBreak="0">
     <w:nsid w:val="5E33235B"/>
     <w:multiLevelType w:val="hybridMultilevel"/>
     <w:tmpl w:val="3AD6A172"/>
@@ -4677,7 +6291,7 @@
       </w:rPr>
     </w:lvl>
   </w:abstractNum>
-  <w:abstractNum w:abstractNumId="6" w15:restartNumberingAfterBreak="0">
+  <w:abstractNum w:abstractNumId="7" w15:restartNumberingAfterBreak="0">
     <w:nsid w:val="5EAC243C"/>
     <w:multiLevelType w:val="multilevel"/>
     <w:tmpl w:val="9A22B57E"/>
@@ -4790,7 +6404,120 @@
       </w:rPr>
     </w:lvl>
   </w:abstractNum>
-  <w:abstractNum w:abstractNumId="7" w15:restartNumberingAfterBreak="0">
+  <w:abstractNum w:abstractNumId="8" w15:restartNumberingAfterBreak="0">
+    <w:nsid w:val="5F1D1E46"/>
+    <w:multiLevelType w:val="hybridMultilevel"/>
+    <w:tmpl w:val="283CE452"/>
+    <w:lvl w:ilvl="0" w:tplc="04100001">
+      <w:start w:val="1"/>
+      <w:numFmt w:val="bullet"/>
+      <w:lvlText w:val=""/>
+      <w:lvlJc w:val="left"/>
+      <w:pPr>
+        <w:ind w:left="720" w:hanging="360"/>
+      </w:pPr>
+      <w:rPr>
+        <w:rFonts w:ascii="Symbol" w:hAnsi="Symbol" w:hint="default"/>
+      </w:rPr>
+    </w:lvl>
+    <w:lvl w:ilvl="1" w:tplc="04100003">
+      <w:start w:val="1"/>
+      <w:numFmt w:val="bullet"/>
+      <w:lvlText w:val="o"/>
+      <w:lvlJc w:val="left"/>
+      <w:pPr>
+        <w:ind w:left="1440" w:hanging="360"/>
+      </w:pPr>
+      <w:rPr>
+        <w:rFonts w:ascii="Courier New" w:hAnsi="Courier New" w:cs="Courier New" w:hint="default"/>
+      </w:rPr>
+    </w:lvl>
+    <w:lvl w:ilvl="2" w:tplc="04100005" w:tentative="1">
+      <w:start w:val="1"/>
+      <w:numFmt w:val="bullet"/>
+      <w:lvlText w:val=""/>
+      <w:lvlJc w:val="left"/>
+      <w:pPr>
+        <w:ind w:left="2160" w:hanging="360"/>
+      </w:pPr>
+      <w:rPr>
+        <w:rFonts w:ascii="Wingdings" w:hAnsi="Wingdings" w:hint="default"/>
+      </w:rPr>
+    </w:lvl>
+    <w:lvl w:ilvl="3" w:tplc="04100001" w:tentative="1">
+      <w:start w:val="1"/>
+      <w:numFmt w:val="bullet"/>
+      <w:lvlText w:val=""/>
+      <w:lvlJc w:val="left"/>
+      <w:pPr>
+        <w:ind w:left="2880" w:hanging="360"/>
+      </w:pPr>
+      <w:rPr>
+        <w:rFonts w:ascii="Symbol" w:hAnsi="Symbol" w:hint="default"/>
+      </w:rPr>
+    </w:lvl>
+    <w:lvl w:ilvl="4" w:tplc="04100003" w:tentative="1">
+      <w:start w:val="1"/>
+      <w:numFmt w:val="bullet"/>
+      <w:lvlText w:val="o"/>
+      <w:lvlJc w:val="left"/>
+      <w:pPr>
+        <w:ind w:left="3600" w:hanging="360"/>
+      </w:pPr>
+      <w:rPr>
+        <w:rFonts w:ascii="Courier New" w:hAnsi="Courier New" w:cs="Courier New" w:hint="default"/>
+      </w:rPr>
+    </w:lvl>
+    <w:lvl w:ilvl="5" w:tplc="04100005" w:tentative="1">
+      <w:start w:val="1"/>
+      <w:numFmt w:val="bullet"/>
+      <w:lvlText w:val=""/>
+      <w:lvlJc w:val="left"/>
+      <w:pPr>
+        <w:ind w:left="4320" w:hanging="360"/>
+      </w:pPr>
+      <w:rPr>
+        <w:rFonts w:ascii="Wingdings" w:hAnsi="Wingdings" w:hint="default"/>
+      </w:rPr>
+    </w:lvl>
+    <w:lvl w:ilvl="6" w:tplc="04100001" w:tentative="1">
+      <w:start w:val="1"/>
+      <w:numFmt w:val="bullet"/>
+      <w:lvlText w:val=""/>
+      <w:lvlJc w:val="left"/>
+      <w:pPr>
+        <w:ind w:left="5040" w:hanging="360"/>
+      </w:pPr>
+      <w:rPr>
+        <w:rFonts w:ascii="Symbol" w:hAnsi="Symbol" w:hint="default"/>
+      </w:rPr>
+    </w:lvl>
+    <w:lvl w:ilvl="7" w:tplc="04100003" w:tentative="1">
+      <w:start w:val="1"/>
+      <w:numFmt w:val="bullet"/>
+      <w:lvlText w:val="o"/>
+      <w:lvlJc w:val="left"/>
+      <w:pPr>
+        <w:ind w:left="5760" w:hanging="360"/>
+      </w:pPr>
+      <w:rPr>
+        <w:rFonts w:ascii="Courier New" w:hAnsi="Courier New" w:cs="Courier New" w:hint="default"/>
+      </w:rPr>
+    </w:lvl>
+    <w:lvl w:ilvl="8" w:tplc="04100005" w:tentative="1">
+      <w:start w:val="1"/>
+      <w:numFmt w:val="bullet"/>
+      <w:lvlText w:val=""/>
+      <w:lvlJc w:val="left"/>
+      <w:pPr>
+        <w:ind w:left="6480" w:hanging="360"/>
+      </w:pPr>
+      <w:rPr>
+        <w:rFonts w:ascii="Wingdings" w:hAnsi="Wingdings" w:hint="default"/>
+      </w:rPr>
+    </w:lvl>
+  </w:abstractNum>
+  <w:abstractNum w:abstractNumId="9" w15:restartNumberingAfterBreak="0">
     <w:nsid w:val="5F9B142B"/>
     <w:multiLevelType w:val="hybridMultilevel"/>
     <w:tmpl w:val="C746416A"/>
@@ -4903,7 +6630,322 @@
       </w:rPr>
     </w:lvl>
   </w:abstractNum>
-  <w:abstractNum w:abstractNumId="8" w15:restartNumberingAfterBreak="0">
+  <w:abstractNum w:abstractNumId="10" w15:restartNumberingAfterBreak="0">
+    <w:nsid w:val="65443F8B"/>
+    <w:multiLevelType w:val="multilevel"/>
+    <w:tmpl w:val="E0583FD2"/>
+    <w:lvl w:ilvl="0">
+      <w:start w:val="1"/>
+      <w:numFmt w:val="decimal"/>
+      <w:lvlText w:val="%1"/>
+      <w:lvlJc w:val="left"/>
+      <w:pPr>
+        <w:ind w:left="510" w:hanging="510"/>
+      </w:pPr>
+      <w:rPr>
+        <w:rFonts w:hint="default"/>
+      </w:rPr>
+    </w:lvl>
+    <w:lvl w:ilvl="1">
+      <w:start w:val="2"/>
+      <w:numFmt w:val="decimal"/>
+      <w:lvlText w:val="%1.%2"/>
+      <w:lvlJc w:val="left"/>
+      <w:pPr>
+        <w:ind w:left="720" w:hanging="720"/>
+      </w:pPr>
+      <w:rPr>
+        <w:rFonts w:hint="default"/>
+      </w:rPr>
+    </w:lvl>
+    <w:lvl w:ilvl="2">
+      <w:start w:val="1"/>
+      <w:numFmt w:val="decimal"/>
+      <w:lvlText w:val="%1.%2.%3"/>
+      <w:lvlJc w:val="left"/>
+      <w:pPr>
+        <w:ind w:left="1080" w:hanging="1080"/>
+      </w:pPr>
+      <w:rPr>
+        <w:rFonts w:hint="default"/>
+      </w:rPr>
+    </w:lvl>
+    <w:lvl w:ilvl="3">
+      <w:start w:val="1"/>
+      <w:numFmt w:val="decimal"/>
+      <w:lvlText w:val="%1.%2.%3.%4"/>
+      <w:lvlJc w:val="left"/>
+      <w:pPr>
+        <w:ind w:left="1080" w:hanging="1080"/>
+      </w:pPr>
+      <w:rPr>
+        <w:rFonts w:hint="default"/>
+      </w:rPr>
+    </w:lvl>
+    <w:lvl w:ilvl="4">
+      <w:start w:val="1"/>
+      <w:numFmt w:val="decimal"/>
+      <w:lvlText w:val="%1.%2.%3.%4.%5"/>
+      <w:lvlJc w:val="left"/>
+      <w:pPr>
+        <w:ind w:left="1440" w:hanging="1440"/>
+      </w:pPr>
+      <w:rPr>
+        <w:rFonts w:hint="default"/>
+      </w:rPr>
+    </w:lvl>
+    <w:lvl w:ilvl="5">
+      <w:start w:val="1"/>
+      <w:numFmt w:val="decimal"/>
+      <w:lvlText w:val="%1.%2.%3.%4.%5.%6"/>
+      <w:lvlJc w:val="left"/>
+      <w:pPr>
+        <w:ind w:left="1800" w:hanging="1800"/>
+      </w:pPr>
+      <w:rPr>
+        <w:rFonts w:hint="default"/>
+      </w:rPr>
+    </w:lvl>
+    <w:lvl w:ilvl="6">
+      <w:start w:val="1"/>
+      <w:numFmt w:val="decimal"/>
+      <w:lvlText w:val="%1.%2.%3.%4.%5.%6.%7"/>
+      <w:lvlJc w:val="left"/>
+      <w:pPr>
+        <w:ind w:left="2160" w:hanging="2160"/>
+      </w:pPr>
+      <w:rPr>
+        <w:rFonts w:hint="default"/>
+      </w:rPr>
+    </w:lvl>
+    <w:lvl w:ilvl="7">
+      <w:start w:val="1"/>
+      <w:numFmt w:val="decimal"/>
+      <w:lvlText w:val="%1.%2.%3.%4.%5.%6.%7.%8"/>
+      <w:lvlJc w:val="left"/>
+      <w:pPr>
+        <w:ind w:left="2520" w:hanging="2520"/>
+      </w:pPr>
+      <w:rPr>
+        <w:rFonts w:hint="default"/>
+      </w:rPr>
+    </w:lvl>
+    <w:lvl w:ilvl="8">
+      <w:start w:val="1"/>
+      <w:numFmt w:val="decimal"/>
+      <w:lvlText w:val="%1.%2.%3.%4.%5.%6.%7.%8.%9"/>
+      <w:lvlJc w:val="left"/>
+      <w:pPr>
+        <w:ind w:left="2520" w:hanging="2520"/>
+      </w:pPr>
+      <w:rPr>
+        <w:rFonts w:hint="default"/>
+      </w:rPr>
+    </w:lvl>
+  </w:abstractNum>
+  <w:abstractNum w:abstractNumId="11" w15:restartNumberingAfterBreak="0">
+    <w:nsid w:val="68060137"/>
+    <w:multiLevelType w:val="hybridMultilevel"/>
+    <w:tmpl w:val="E4F88E72"/>
+    <w:lvl w:ilvl="0" w:tplc="0410000F">
+      <w:start w:val="1"/>
+      <w:numFmt w:val="decimal"/>
+      <w:lvlText w:val="%1."/>
+      <w:lvlJc w:val="left"/>
+      <w:pPr>
+        <w:ind w:left="720" w:hanging="360"/>
+      </w:pPr>
+      <w:rPr>
+        <w:rFonts w:hint="default"/>
+      </w:rPr>
+    </w:lvl>
+    <w:lvl w:ilvl="1" w:tplc="04100019" w:tentative="1">
+      <w:start w:val="1"/>
+      <w:numFmt w:val="lowerLetter"/>
+      <w:lvlText w:val="%2."/>
+      <w:lvlJc w:val="left"/>
+      <w:pPr>
+        <w:ind w:left="1440" w:hanging="360"/>
+      </w:pPr>
+    </w:lvl>
+    <w:lvl w:ilvl="2" w:tplc="0410001B" w:tentative="1">
+      <w:start w:val="1"/>
+      <w:numFmt w:val="lowerRoman"/>
+      <w:lvlText w:val="%3."/>
+      <w:lvlJc w:val="right"/>
+      <w:pPr>
+        <w:ind w:left="2160" w:hanging="180"/>
+      </w:pPr>
+    </w:lvl>
+    <w:lvl w:ilvl="3" w:tplc="0410000F" w:tentative="1">
+      <w:start w:val="1"/>
+      <w:numFmt w:val="decimal"/>
+      <w:lvlText w:val="%4."/>
+      <w:lvlJc w:val="left"/>
+      <w:pPr>
+        <w:ind w:left="2880" w:hanging="360"/>
+      </w:pPr>
+    </w:lvl>
+    <w:lvl w:ilvl="4" w:tplc="04100019" w:tentative="1">
+      <w:start w:val="1"/>
+      <w:numFmt w:val="lowerLetter"/>
+      <w:lvlText w:val="%5."/>
+      <w:lvlJc w:val="left"/>
+      <w:pPr>
+        <w:ind w:left="3600" w:hanging="360"/>
+      </w:pPr>
+    </w:lvl>
+    <w:lvl w:ilvl="5" w:tplc="0410001B" w:tentative="1">
+      <w:start w:val="1"/>
+      <w:numFmt w:val="lowerRoman"/>
+      <w:lvlText w:val="%6."/>
+      <w:lvlJc w:val="right"/>
+      <w:pPr>
+        <w:ind w:left="4320" w:hanging="180"/>
+      </w:pPr>
+    </w:lvl>
+    <w:lvl w:ilvl="6" w:tplc="0410000F" w:tentative="1">
+      <w:start w:val="1"/>
+      <w:numFmt w:val="decimal"/>
+      <w:lvlText w:val="%7."/>
+      <w:lvlJc w:val="left"/>
+      <w:pPr>
+        <w:ind w:left="5040" w:hanging="360"/>
+      </w:pPr>
+    </w:lvl>
+    <w:lvl w:ilvl="7" w:tplc="04100019" w:tentative="1">
+      <w:start w:val="1"/>
+      <w:numFmt w:val="lowerLetter"/>
+      <w:lvlText w:val="%8."/>
+      <w:lvlJc w:val="left"/>
+      <w:pPr>
+        <w:ind w:left="5760" w:hanging="360"/>
+      </w:pPr>
+    </w:lvl>
+    <w:lvl w:ilvl="8" w:tplc="0410001B" w:tentative="1">
+      <w:start w:val="1"/>
+      <w:numFmt w:val="lowerRoman"/>
+      <w:lvlText w:val="%9."/>
+      <w:lvlJc w:val="right"/>
+      <w:pPr>
+        <w:ind w:left="6480" w:hanging="180"/>
+      </w:pPr>
+    </w:lvl>
+  </w:abstractNum>
+  <w:abstractNum w:abstractNumId="12" w15:restartNumberingAfterBreak="0">
+    <w:nsid w:val="68612A2A"/>
+    <w:multiLevelType w:val="hybridMultilevel"/>
+    <w:tmpl w:val="B402327C"/>
+    <w:lvl w:ilvl="0" w:tplc="04100001">
+      <w:start w:val="1"/>
+      <w:numFmt w:val="bullet"/>
+      <w:lvlText w:val=""/>
+      <w:lvlJc w:val="left"/>
+      <w:pPr>
+        <w:ind w:left="720" w:hanging="360"/>
+      </w:pPr>
+      <w:rPr>
+        <w:rFonts w:ascii="Symbol" w:hAnsi="Symbol" w:hint="default"/>
+      </w:rPr>
+    </w:lvl>
+    <w:lvl w:ilvl="1" w:tplc="04100003" w:tentative="1">
+      <w:start w:val="1"/>
+      <w:numFmt w:val="bullet"/>
+      <w:lvlText w:val="o"/>
+      <w:lvlJc w:val="left"/>
+      <w:pPr>
+        <w:ind w:left="1440" w:hanging="360"/>
+      </w:pPr>
+      <w:rPr>
+        <w:rFonts w:ascii="Courier New" w:hAnsi="Courier New" w:cs="Courier New" w:hint="default"/>
+      </w:rPr>
+    </w:lvl>
+    <w:lvl w:ilvl="2" w:tplc="04100005" w:tentative="1">
+      <w:start w:val="1"/>
+      <w:numFmt w:val="bullet"/>
+      <w:lvlText w:val=""/>
+      <w:lvlJc w:val="left"/>
+      <w:pPr>
+        <w:ind w:left="2160" w:hanging="360"/>
+      </w:pPr>
+      <w:rPr>
+        <w:rFonts w:ascii="Wingdings" w:hAnsi="Wingdings" w:hint="default"/>
+      </w:rPr>
+    </w:lvl>
+    <w:lvl w:ilvl="3" w:tplc="04100001" w:tentative="1">
+      <w:start w:val="1"/>
+      <w:numFmt w:val="bullet"/>
+      <w:lvlText w:val=""/>
+      <w:lvlJc w:val="left"/>
+      <w:pPr>
+        <w:ind w:left="2880" w:hanging="360"/>
+      </w:pPr>
+      <w:rPr>
+        <w:rFonts w:ascii="Symbol" w:hAnsi="Symbol" w:hint="default"/>
+      </w:rPr>
+    </w:lvl>
+    <w:lvl w:ilvl="4" w:tplc="04100003" w:tentative="1">
+      <w:start w:val="1"/>
+      <w:numFmt w:val="bullet"/>
+      <w:lvlText w:val="o"/>
+      <w:lvlJc w:val="left"/>
+      <w:pPr>
+        <w:ind w:left="3600" w:hanging="360"/>
+      </w:pPr>
+      <w:rPr>
+        <w:rFonts w:ascii="Courier New" w:hAnsi="Courier New" w:cs="Courier New" w:hint="default"/>
+      </w:rPr>
+    </w:lvl>
+    <w:lvl w:ilvl="5" w:tplc="04100005" w:tentative="1">
+      <w:start w:val="1"/>
+      <w:numFmt w:val="bullet"/>
+      <w:lvlText w:val=""/>
+      <w:lvlJc w:val="left"/>
+      <w:pPr>
+        <w:ind w:left="4320" w:hanging="360"/>
+      </w:pPr>
+      <w:rPr>
+        <w:rFonts w:ascii="Wingdings" w:hAnsi="Wingdings" w:hint="default"/>
+      </w:rPr>
+    </w:lvl>
+    <w:lvl w:ilvl="6" w:tplc="04100001" w:tentative="1">
+      <w:start w:val="1"/>
+      <w:numFmt w:val="bullet"/>
+      <w:lvlText w:val=""/>
+      <w:lvlJc w:val="left"/>
+      <w:pPr>
+        <w:ind w:left="5040" w:hanging="360"/>
+      </w:pPr>
+      <w:rPr>
+        <w:rFonts w:ascii="Symbol" w:hAnsi="Symbol" w:hint="default"/>
+      </w:rPr>
+    </w:lvl>
+    <w:lvl w:ilvl="7" w:tplc="04100003" w:tentative="1">
+      <w:start w:val="1"/>
+      <w:numFmt w:val="bullet"/>
+      <w:lvlText w:val="o"/>
+      <w:lvlJc w:val="left"/>
+      <w:pPr>
+        <w:ind w:left="5760" w:hanging="360"/>
+      </w:pPr>
+      <w:rPr>
+        <w:rFonts w:ascii="Courier New" w:hAnsi="Courier New" w:cs="Courier New" w:hint="default"/>
+      </w:rPr>
+    </w:lvl>
+    <w:lvl w:ilvl="8" w:tplc="04100005" w:tentative="1">
+      <w:start w:val="1"/>
+      <w:numFmt w:val="bullet"/>
+      <w:lvlText w:val=""/>
+      <w:lvlJc w:val="left"/>
+      <w:pPr>
+        <w:ind w:left="6480" w:hanging="360"/>
+      </w:pPr>
+      <w:rPr>
+        <w:rFonts w:ascii="Wingdings" w:hAnsi="Wingdings" w:hint="default"/>
+      </w:rPr>
+    </w:lvl>
+  </w:abstractNum>
+  <w:abstractNum w:abstractNumId="13" w15:restartNumberingAfterBreak="0">
     <w:nsid w:val="69826046"/>
     <w:multiLevelType w:val="multilevel"/>
     <w:tmpl w:val="D946022A"/>
@@ -5024,7 +7066,7 @@
       </w:rPr>
     </w:lvl>
   </w:abstractNum>
-  <w:abstractNum w:abstractNumId="9" w15:restartNumberingAfterBreak="0">
+  <w:abstractNum w:abstractNumId="14" w15:restartNumberingAfterBreak="0">
     <w:nsid w:val="6EDD6B6A"/>
     <w:multiLevelType w:val="hybridMultilevel"/>
     <w:tmpl w:val="238CF44E"/>
@@ -5137,7 +7179,128 @@
       </w:rPr>
     </w:lvl>
   </w:abstractNum>
-  <w:abstractNum w:abstractNumId="10" w15:restartNumberingAfterBreak="0">
+  <w:abstractNum w:abstractNumId="15" w15:restartNumberingAfterBreak="0">
+    <w:nsid w:val="7C396906"/>
+    <w:multiLevelType w:val="multilevel"/>
+    <w:tmpl w:val="419C93F0"/>
+    <w:lvl w:ilvl="0">
+      <w:start w:val="1"/>
+      <w:numFmt w:val="decimal"/>
+      <w:lvlText w:val="%1"/>
+      <w:lvlJc w:val="left"/>
+      <w:pPr>
+        <w:ind w:left="720" w:hanging="360"/>
+      </w:pPr>
+      <w:rPr>
+        <w:rFonts w:hint="default"/>
+      </w:rPr>
+    </w:lvl>
+    <w:lvl w:ilvl="1">
+      <w:start w:val="1"/>
+      <w:numFmt w:val="decimal"/>
+      <w:isLgl/>
+      <w:lvlText w:val="%1.%2"/>
+      <w:lvlJc w:val="left"/>
+      <w:pPr>
+        <w:ind w:left="1080" w:hanging="720"/>
+      </w:pPr>
+      <w:rPr>
+        <w:rFonts w:hint="default"/>
+      </w:rPr>
+    </w:lvl>
+    <w:lvl w:ilvl="2">
+      <w:start w:val="1"/>
+      <w:numFmt w:val="decimal"/>
+      <w:isLgl/>
+      <w:lvlText w:val="%1.%2.%3"/>
+      <w:lvlJc w:val="left"/>
+      <w:pPr>
+        <w:ind w:left="1440" w:hanging="1080"/>
+      </w:pPr>
+      <w:rPr>
+        <w:rFonts w:hint="default"/>
+      </w:rPr>
+    </w:lvl>
+    <w:lvl w:ilvl="3">
+      <w:start w:val="1"/>
+      <w:numFmt w:val="decimal"/>
+      <w:isLgl/>
+      <w:lvlText w:val="%1.%2.%3.%4"/>
+      <w:lvlJc w:val="left"/>
+      <w:pPr>
+        <w:ind w:left="1440" w:hanging="1080"/>
+      </w:pPr>
+      <w:rPr>
+        <w:rFonts w:hint="default"/>
+      </w:rPr>
+    </w:lvl>
+    <w:lvl w:ilvl="4">
+      <w:start w:val="1"/>
+      <w:numFmt w:val="decimal"/>
+      <w:isLgl/>
+      <w:lvlText w:val="%1.%2.%3.%4.%5"/>
+      <w:lvlJc w:val="left"/>
+      <w:pPr>
+        <w:ind w:left="1800" w:hanging="1440"/>
+      </w:pPr>
+      <w:rPr>
+        <w:rFonts w:hint="default"/>
+      </w:rPr>
+    </w:lvl>
+    <w:lvl w:ilvl="5">
+      <w:start w:val="1"/>
+      <w:numFmt w:val="decimal"/>
+      <w:isLgl/>
+      <w:lvlText w:val="%1.%2.%3.%4.%5.%6"/>
+      <w:lvlJc w:val="left"/>
+      <w:pPr>
+        <w:ind w:left="2160" w:hanging="1800"/>
+      </w:pPr>
+      <w:rPr>
+        <w:rFonts w:hint="default"/>
+      </w:rPr>
+    </w:lvl>
+    <w:lvl w:ilvl="6">
+      <w:start w:val="1"/>
+      <w:numFmt w:val="decimal"/>
+      <w:isLgl/>
+      <w:lvlText w:val="%1.%2.%3.%4.%5.%6.%7"/>
+      <w:lvlJc w:val="left"/>
+      <w:pPr>
+        <w:ind w:left="2520" w:hanging="2160"/>
+      </w:pPr>
+      <w:rPr>
+        <w:rFonts w:hint="default"/>
+      </w:rPr>
+    </w:lvl>
+    <w:lvl w:ilvl="7">
+      <w:start w:val="1"/>
+      <w:numFmt w:val="decimal"/>
+      <w:isLgl/>
+      <w:lvlText w:val="%1.%2.%3.%4.%5.%6.%7.%8"/>
+      <w:lvlJc w:val="left"/>
+      <w:pPr>
+        <w:ind w:left="2880" w:hanging="2520"/>
+      </w:pPr>
+      <w:rPr>
+        <w:rFonts w:hint="default"/>
+      </w:rPr>
+    </w:lvl>
+    <w:lvl w:ilvl="8">
+      <w:start w:val="1"/>
+      <w:numFmt w:val="decimal"/>
+      <w:isLgl/>
+      <w:lvlText w:val="%1.%2.%3.%4.%5.%6.%7.%8.%9"/>
+      <w:lvlJc w:val="left"/>
+      <w:pPr>
+        <w:ind w:left="2880" w:hanging="2520"/>
+      </w:pPr>
+      <w:rPr>
+        <w:rFonts w:hint="default"/>
+      </w:rPr>
+    </w:lvl>
+  </w:abstractNum>
+  <w:abstractNum w:abstractNumId="16" w15:restartNumberingAfterBreak="0">
     <w:nsid w:val="7E6C5887"/>
     <w:multiLevelType w:val="multilevel"/>
     <w:tmpl w:val="01A44ED6"/>
@@ -5250,44 +7413,178 @@
       </w:rPr>
     </w:lvl>
   </w:abstractNum>
+  <w:abstractNum w:abstractNumId="17" w15:restartNumberingAfterBreak="0">
+    <w:nsid w:val="7FA66461"/>
+    <w:multiLevelType w:val="hybridMultilevel"/>
+    <w:tmpl w:val="4210E960"/>
+    <w:lvl w:ilvl="0" w:tplc="04100001">
+      <w:start w:val="1"/>
+      <w:numFmt w:val="bullet"/>
+      <w:lvlText w:val=""/>
+      <w:lvlJc w:val="left"/>
+      <w:pPr>
+        <w:ind w:left="720" w:hanging="360"/>
+      </w:pPr>
+      <w:rPr>
+        <w:rFonts w:ascii="Symbol" w:hAnsi="Symbol" w:hint="default"/>
+      </w:rPr>
+    </w:lvl>
+    <w:lvl w:ilvl="1" w:tplc="04100003" w:tentative="1">
+      <w:start w:val="1"/>
+      <w:numFmt w:val="bullet"/>
+      <w:lvlText w:val="o"/>
+      <w:lvlJc w:val="left"/>
+      <w:pPr>
+        <w:ind w:left="1440" w:hanging="360"/>
+      </w:pPr>
+      <w:rPr>
+        <w:rFonts w:ascii="Courier New" w:hAnsi="Courier New" w:cs="Courier New" w:hint="default"/>
+      </w:rPr>
+    </w:lvl>
+    <w:lvl w:ilvl="2" w:tplc="04100005" w:tentative="1">
+      <w:start w:val="1"/>
+      <w:numFmt w:val="bullet"/>
+      <w:lvlText w:val=""/>
+      <w:lvlJc w:val="left"/>
+      <w:pPr>
+        <w:ind w:left="2160" w:hanging="360"/>
+      </w:pPr>
+      <w:rPr>
+        <w:rFonts w:ascii="Wingdings" w:hAnsi="Wingdings" w:hint="default"/>
+      </w:rPr>
+    </w:lvl>
+    <w:lvl w:ilvl="3" w:tplc="04100001" w:tentative="1">
+      <w:start w:val="1"/>
+      <w:numFmt w:val="bullet"/>
+      <w:lvlText w:val=""/>
+      <w:lvlJc w:val="left"/>
+      <w:pPr>
+        <w:ind w:left="2880" w:hanging="360"/>
+      </w:pPr>
+      <w:rPr>
+        <w:rFonts w:ascii="Symbol" w:hAnsi="Symbol" w:hint="default"/>
+      </w:rPr>
+    </w:lvl>
+    <w:lvl w:ilvl="4" w:tplc="04100003" w:tentative="1">
+      <w:start w:val="1"/>
+      <w:numFmt w:val="bullet"/>
+      <w:lvlText w:val="o"/>
+      <w:lvlJc w:val="left"/>
+      <w:pPr>
+        <w:ind w:left="3600" w:hanging="360"/>
+      </w:pPr>
+      <w:rPr>
+        <w:rFonts w:ascii="Courier New" w:hAnsi="Courier New" w:cs="Courier New" w:hint="default"/>
+      </w:rPr>
+    </w:lvl>
+    <w:lvl w:ilvl="5" w:tplc="04100005" w:tentative="1">
+      <w:start w:val="1"/>
+      <w:numFmt w:val="bullet"/>
+      <w:lvlText w:val=""/>
+      <w:lvlJc w:val="left"/>
+      <w:pPr>
+        <w:ind w:left="4320" w:hanging="360"/>
+      </w:pPr>
+      <w:rPr>
+        <w:rFonts w:ascii="Wingdings" w:hAnsi="Wingdings" w:hint="default"/>
+      </w:rPr>
+    </w:lvl>
+    <w:lvl w:ilvl="6" w:tplc="04100001" w:tentative="1">
+      <w:start w:val="1"/>
+      <w:numFmt w:val="bullet"/>
+      <w:lvlText w:val=""/>
+      <w:lvlJc w:val="left"/>
+      <w:pPr>
+        <w:ind w:left="5040" w:hanging="360"/>
+      </w:pPr>
+      <w:rPr>
+        <w:rFonts w:ascii="Symbol" w:hAnsi="Symbol" w:hint="default"/>
+      </w:rPr>
+    </w:lvl>
+    <w:lvl w:ilvl="7" w:tplc="04100003" w:tentative="1">
+      <w:start w:val="1"/>
+      <w:numFmt w:val="bullet"/>
+      <w:lvlText w:val="o"/>
+      <w:lvlJc w:val="left"/>
+      <w:pPr>
+        <w:ind w:left="5760" w:hanging="360"/>
+      </w:pPr>
+      <w:rPr>
+        <w:rFonts w:ascii="Courier New" w:hAnsi="Courier New" w:cs="Courier New" w:hint="default"/>
+      </w:rPr>
+    </w:lvl>
+    <w:lvl w:ilvl="8" w:tplc="04100005" w:tentative="1">
+      <w:start w:val="1"/>
+      <w:numFmt w:val="bullet"/>
+      <w:lvlText w:val=""/>
+      <w:lvlJc w:val="left"/>
+      <w:pPr>
+        <w:ind w:left="6480" w:hanging="360"/>
+      </w:pPr>
+      <w:rPr>
+        <w:rFonts w:ascii="Wingdings" w:hAnsi="Wingdings" w:hint="default"/>
+      </w:rPr>
+    </w:lvl>
+  </w:abstractNum>
   <w:num w:numId="1">
-    <w:abstractNumId w:val="10"/>
+    <w:abstractNumId w:val="16"/>
   </w:num>
   <w:num w:numId="2">
+    <w:abstractNumId w:val="7"/>
+  </w:num>
+  <w:num w:numId="3">
+    <w:abstractNumId w:val="13"/>
+  </w:num>
+  <w:num w:numId="4">
     <w:abstractNumId w:val="6"/>
   </w:num>
-  <w:num w:numId="3">
+  <w:num w:numId="5">
+    <w:abstractNumId w:val="14"/>
+  </w:num>
+  <w:num w:numId="6">
+    <w:abstractNumId w:val="5"/>
+  </w:num>
+  <w:num w:numId="7">
+    <w:abstractNumId w:val="1"/>
+  </w:num>
+  <w:num w:numId="8">
+    <w:abstractNumId w:val="9"/>
+  </w:num>
+  <w:num w:numId="9">
+    <w:abstractNumId w:val="4"/>
+  </w:num>
+  <w:num w:numId="10">
+    <w:abstractNumId w:val="2"/>
+  </w:num>
+  <w:num w:numId="11">
+    <w:abstractNumId w:val="3"/>
+  </w:num>
+  <w:num w:numId="12">
     <w:abstractNumId w:val="8"/>
   </w:num>
-  <w:num w:numId="4">
-    <w:abstractNumId w:val="5"/>
-  </w:num>
-  <w:num w:numId="5">
-    <w:abstractNumId w:val="9"/>
-  </w:num>
-  <w:num w:numId="6">
-    <w:abstractNumId w:val="4"/>
-  </w:num>
-  <w:num w:numId="7">
+  <w:num w:numId="13">
     <w:abstractNumId w:val="0"/>
   </w:num>
-  <w:num w:numId="8">
-    <w:abstractNumId w:val="7"/>
+  <w:num w:numId="14">
+    <w:abstractNumId w:val="17"/>
   </w:num>
-  <w:num w:numId="9">
-    <w:abstractNumId w:val="3"/>
+  <w:num w:numId="15">
+    <w:abstractNumId w:val="12"/>
   </w:num>
-  <w:num w:numId="10">
-    <w:abstractNumId w:val="1"/>
+  <w:num w:numId="16">
+    <w:abstractNumId w:val="15"/>
   </w:num>
-  <w:num w:numId="11">
-    <w:abstractNumId w:val="2"/>
+  <w:num w:numId="17">
+    <w:abstractNumId w:val="11"/>
+  </w:num>
+  <w:num w:numId="18">
+    <w:abstractNumId w:val="10"/>
   </w:num>
 </w:numbering>
 </file>
 
 <file path=word/styles.xml><?xml version="1.0" encoding="utf-8"?>
-<w:styles xmlns:mc="http://schemas.openxmlformats.org/markup-compatibility/2006" xmlns:r="http://schemas.openxmlformats.org/officeDocument/2006/relationships" xmlns:w="http://schemas.openxmlformats.org/wordprocessingml/2006/main" xmlns:w14="http://schemas.microsoft.com/office/word/2010/wordml" xmlns:w15="http://schemas.microsoft.com/office/word/2012/wordml" xmlns:w16se="http://schemas.microsoft.com/office/word/2015/wordml/symex" mc:Ignorable="w14 w15 w16se">
+<w:styles xmlns:mc="http://schemas.openxmlformats.org/markup-compatibility/2006" xmlns:r="http://schemas.openxmlformats.org/officeDocument/2006/relationships" xmlns:w="http://schemas.openxmlformats.org/wordprocessingml/2006/main" xmlns:w14="http://schemas.microsoft.com/office/word/2010/wordml" xmlns:w15="http://schemas.microsoft.com/office/word/2012/wordml" mc:Ignorable="w14 w15">
   <w:docDefaults>
     <w:rPrDefault>
       <w:rPr>
@@ -5303,7 +7600,7 @@
       </w:pPr>
     </w:pPrDefault>
   </w:docDefaults>
-  <w:latentStyles w:defLockedState="0" w:defUIPriority="99" w:defSemiHidden="0" w:defUnhideWhenUsed="0" w:defQFormat="0" w:count="372">
+  <w:latentStyles w:defLockedState="0" w:defUIPriority="99" w:defSemiHidden="0" w:defUnhideWhenUsed="0" w:defQFormat="0" w:count="371">
     <w:lsdException w:name="Normal" w:uiPriority="0" w:qFormat="1"/>
     <w:lsdException w:name="heading 1" w:uiPriority="9" w:qFormat="1"/>
     <w:lsdException w:name="heading 2" w:semiHidden="1" w:uiPriority="9" w:unhideWhenUsed="1" w:qFormat="1"/>
@@ -5409,6 +7706,7 @@
     <w:lsdException w:name="HTML Sample" w:semiHidden="1" w:unhideWhenUsed="1"/>
     <w:lsdException w:name="HTML Typewriter" w:semiHidden="1" w:unhideWhenUsed="1"/>
     <w:lsdException w:name="HTML Variable" w:semiHidden="1" w:unhideWhenUsed="1"/>
+    <w:lsdException w:name="Normal Table" w:semiHidden="1" w:unhideWhenUsed="1"/>
     <w:lsdException w:name="annotation subject" w:semiHidden="1" w:unhideWhenUsed="1"/>
     <w:lsdException w:name="No List" w:semiHidden="1" w:unhideWhenUsed="1"/>
     <w:lsdException w:name="Outline List 1" w:semiHidden="1" w:unhideWhenUsed="1"/>
@@ -5455,8 +7753,10 @@
     <w:lsdException w:name="Table Subtle 2" w:semiHidden="1" w:unhideWhenUsed="1"/>
     <w:lsdException w:name="Table Web 1" w:semiHidden="1" w:unhideWhenUsed="1"/>
     <w:lsdException w:name="Table Web 2" w:semiHidden="1" w:unhideWhenUsed="1"/>
+    <w:lsdException w:name="Table Web 3" w:semiHidden="1" w:unhideWhenUsed="1"/>
     <w:lsdException w:name="Balloon Text" w:semiHidden="1" w:unhideWhenUsed="1"/>
     <w:lsdException w:name="Table Grid" w:uiPriority="39"/>
+    <w:lsdException w:name="Table Theme" w:semiHidden="1" w:unhideWhenUsed="1"/>
     <w:lsdException w:name="Placeholder Text" w:semiHidden="1"/>
     <w:lsdException w:name="No Spacing" w:uiPriority="1" w:qFormat="1"/>
     <w:lsdException w:name="Light Shading" w:uiPriority="60"/>
@@ -5672,7 +7972,6 @@
     <w:lsdException w:name="List Table 5 Dark Accent 6" w:uiPriority="50"/>
     <w:lsdException w:name="List Table 6 Colorful Accent 6" w:uiPriority="51"/>
     <w:lsdException w:name="List Table 7 Colorful Accent 6" w:uiPriority="52"/>
-    <w:lsdException w:name="Mention" w:semiHidden="1" w:unhideWhenUsed="1"/>
   </w:latentStyles>
   <w:style w:type="paragraph" w:default="1" w:styleId="Normale">
     <w:name w:val="Normal"/>
@@ -6268,7 +8567,7 @@
 </file>
 
 <file path=customXml/itemProps1.xml><?xml version="1.0" encoding="utf-8"?>
-<ds:datastoreItem xmlns:ds="http://schemas.openxmlformats.org/officeDocument/2006/customXml" ds:itemID="{97DDB680-05CB-41B1-A713-2A4D33DCD29A}">
+<ds:datastoreItem xmlns:ds="http://schemas.openxmlformats.org/officeDocument/2006/customXml" ds:itemID="{407F1312-7F6D-4E2F-8F73-367F6A9247C9}">
   <ds:schemaRefs>
     <ds:schemaRef ds:uri="http://schemas.openxmlformats.org/officeDocument/2006/bibliography"/>
   </ds:schemaRefs>

</xml_diff>